<commit_message>
Revisione dizionario + aggiunto caso d’uso
Revisione dizionario + aggiunto caso d’uso cancellazione prodotto dal catalogo.
</commit_message>
<xml_diff>
--- a/Deliverables/RAD_OctoPlus.docx
+++ b/Deliverables/RAD_OctoPlus.docx
@@ -1783,6 +1783,18 @@
                 <w14:ligatures w14:val="none"/>
               </w:rPr>
             </w:pPr>
+            <w:r>
+              <w:rPr>
+                <w:rFonts w:ascii="Calibri" w:eastAsia="Times New Roman" w:hAnsi="Calibri" w:cs="Calibri"/>
+                <w:b/>
+                <w:bCs/>
+                <w:color w:val="000000" w:themeColor="text1"/>
+                <w:kern w:val="0"/>
+                <w:lang w:eastAsia="it-IT"/>
+                <w14:ligatures w14:val="none"/>
+              </w:rPr>
+              <w:t>Dizionario Oggetti</w:t>
+            </w:r>
           </w:p>
         </w:tc>
         <w:tc>
@@ -1825,6 +1837,160 @@
           </w:p>
         </w:tc>
       </w:tr>
+      <w:tr>
+        <w:tc>
+          <w:tcPr>
+            <w:cnfStyle w:val="001000000000" w:firstRow="0" w:lastRow="0" w:firstColumn="1" w:lastColumn="0" w:oddVBand="0" w:evenVBand="0" w:oddHBand="0" w:evenHBand="0" w:firstRowFirstColumn="0" w:firstRowLastColumn="0" w:lastRowFirstColumn="0" w:lastRowLastColumn="0"/>
+            <w:tcW w:w="2407" w:type="dxa"/>
+            <w:tcBorders>
+              <w:top w:val="single" w:sz="4" w:space="0" w:color="9CC2E5" w:themeColor="accent5" w:themeTint="99"/>
+              <w:left w:val="single" w:sz="4" w:space="0" w:color="9CC2E5" w:themeColor="accent5" w:themeTint="99"/>
+              <w:bottom w:val="single" w:sz="4" w:space="0" w:color="9CC2E5" w:themeColor="accent5" w:themeTint="99"/>
+              <w:right w:val="single" w:sz="4" w:space="0" w:color="9CC2E5" w:themeColor="accent5" w:themeTint="99"/>
+            </w:tcBorders>
+          </w:tcPr>
+          <w:p>
+            <w:pPr>
+              <w:jc w:val="center"/>
+              <w:textAlignment w:val="baseline"/>
+              <w:rPr>
+                <w:rFonts w:ascii="Calibri" w:eastAsia="Times New Roman" w:hAnsi="Calibri" w:cs="Calibri"/>
+                <w:color w:val="000000" w:themeColor="text1"/>
+                <w:kern w:val="0"/>
+                <w:lang w:eastAsia="it-IT"/>
+                <w14:ligatures w14:val="none"/>
+              </w:rPr>
+            </w:pPr>
+            <w:r>
+              <w:rPr>
+                <w:rFonts w:ascii="Calibri" w:eastAsia="Times New Roman" w:hAnsi="Calibri" w:cs="Calibri"/>
+                <w:color w:val="000000" w:themeColor="text1"/>
+                <w:kern w:val="0"/>
+                <w:lang w:eastAsia="it-IT"/>
+                <w14:ligatures w14:val="none"/>
+              </w:rPr>
+              <w:t>31/10/2023</w:t>
+            </w:r>
+          </w:p>
+        </w:tc>
+        <w:tc>
+          <w:tcPr>
+            <w:tcW w:w="2407" w:type="dxa"/>
+            <w:tcBorders>
+              <w:top w:val="single" w:sz="4" w:space="0" w:color="9CC2E5" w:themeColor="accent5" w:themeTint="99"/>
+              <w:left w:val="single" w:sz="4" w:space="0" w:color="9CC2E5" w:themeColor="accent5" w:themeTint="99"/>
+              <w:bottom w:val="single" w:sz="4" w:space="0" w:color="9CC2E5" w:themeColor="accent5" w:themeTint="99"/>
+              <w:right w:val="single" w:sz="4" w:space="0" w:color="9CC2E5" w:themeColor="accent5" w:themeTint="99"/>
+            </w:tcBorders>
+          </w:tcPr>
+          <w:p>
+            <w:pPr>
+              <w:jc w:val="center"/>
+              <w:textAlignment w:val="baseline"/>
+              <w:cnfStyle w:val="000000000000" w:firstRow="0" w:lastRow="0" w:firstColumn="0" w:lastColumn="0" w:oddVBand="0" w:evenVBand="0" w:oddHBand="0" w:evenHBand="0" w:firstRowFirstColumn="0" w:firstRowLastColumn="0" w:lastRowFirstColumn="0" w:lastRowLastColumn="0"/>
+              <w:rPr>
+                <w:rFonts w:ascii="Calibri" w:eastAsia="Times New Roman" w:hAnsi="Calibri" w:cs="Calibri"/>
+                <w:b/>
+                <w:bCs/>
+                <w:color w:val="000000" w:themeColor="text1"/>
+                <w:kern w:val="0"/>
+                <w:lang w:eastAsia="it-IT"/>
+                <w14:ligatures w14:val="none"/>
+              </w:rPr>
+            </w:pPr>
+            <w:r>
+              <w:rPr>
+                <w:rFonts w:ascii="Calibri" w:eastAsia="Times New Roman" w:hAnsi="Calibri" w:cs="Calibri"/>
+                <w:b/>
+                <w:bCs/>
+                <w:color w:val="000000" w:themeColor="text1"/>
+                <w:kern w:val="0"/>
+                <w:lang w:eastAsia="it-IT"/>
+                <w14:ligatures w14:val="none"/>
+              </w:rPr>
+              <w:t>1.0</w:t>
+            </w:r>
+          </w:p>
+        </w:tc>
+        <w:tc>
+          <w:tcPr>
+            <w:tcW w:w="2407" w:type="dxa"/>
+            <w:tcBorders>
+              <w:top w:val="single" w:sz="4" w:space="0" w:color="9CC2E5" w:themeColor="accent5" w:themeTint="99"/>
+              <w:left w:val="single" w:sz="4" w:space="0" w:color="9CC2E5" w:themeColor="accent5" w:themeTint="99"/>
+              <w:bottom w:val="single" w:sz="4" w:space="0" w:color="9CC2E5" w:themeColor="accent5" w:themeTint="99"/>
+              <w:right w:val="single" w:sz="4" w:space="0" w:color="9CC2E5" w:themeColor="accent5" w:themeTint="99"/>
+            </w:tcBorders>
+          </w:tcPr>
+          <w:p>
+            <w:pPr>
+              <w:jc w:val="both"/>
+              <w:textAlignment w:val="baseline"/>
+              <w:cnfStyle w:val="000000000000" w:firstRow="0" w:lastRow="0" w:firstColumn="0" w:lastColumn="0" w:oddVBand="0" w:evenVBand="0" w:oddHBand="0" w:evenHBand="0" w:firstRowFirstColumn="0" w:firstRowLastColumn="0" w:lastRowFirstColumn="0" w:lastRowLastColumn="0"/>
+              <w:rPr>
+                <w:rFonts w:ascii="Calibri" w:eastAsia="Times New Roman" w:hAnsi="Calibri" w:cs="Calibri"/>
+                <w:b/>
+                <w:bCs/>
+                <w:color w:val="000000" w:themeColor="text1"/>
+                <w:kern w:val="0"/>
+                <w:lang w:eastAsia="it-IT"/>
+                <w14:ligatures w14:val="none"/>
+              </w:rPr>
+            </w:pPr>
+            <w:r>
+              <w:rPr>
+                <w:rFonts w:ascii="Calibri" w:eastAsia="Times New Roman" w:hAnsi="Calibri" w:cs="Calibri"/>
+                <w:b/>
+                <w:bCs/>
+                <w:color w:val="000000" w:themeColor="text1"/>
+                <w:kern w:val="0"/>
+                <w:lang w:eastAsia="it-IT"/>
+                <w14:ligatures w14:val="none"/>
+              </w:rPr>
+              <w:t xml:space="preserve">Revisione dizionario + aggiunto caso d’uso cancellazione prodotto dal catalogo. </w:t>
+            </w:r>
+          </w:p>
+        </w:tc>
+        <w:tc>
+          <w:tcPr>
+            <w:tcW w:w="2407" w:type="dxa"/>
+            <w:tcBorders>
+              <w:top w:val="single" w:sz="4" w:space="0" w:color="9CC2E5" w:themeColor="accent5" w:themeTint="99"/>
+              <w:left w:val="single" w:sz="4" w:space="0" w:color="9CC2E5" w:themeColor="accent5" w:themeTint="99"/>
+              <w:bottom w:val="single" w:sz="4" w:space="0" w:color="9CC2E5" w:themeColor="accent5" w:themeTint="99"/>
+              <w:right w:val="single" w:sz="4" w:space="0" w:color="9CC2E5" w:themeColor="accent5" w:themeTint="99"/>
+            </w:tcBorders>
+          </w:tcPr>
+          <w:p>
+            <w:pPr>
+              <w:jc w:val="center"/>
+              <w:textAlignment w:val="baseline"/>
+              <w:cnfStyle w:val="000000000000" w:firstRow="0" w:lastRow="0" w:firstColumn="0" w:lastColumn="0" w:oddVBand="0" w:evenVBand="0" w:oddHBand="0" w:evenHBand="0" w:firstRowFirstColumn="0" w:firstRowLastColumn="0" w:lastRowFirstColumn="0" w:lastRowLastColumn="0"/>
+              <w:rPr>
+                <w:rFonts w:ascii="Calibri" w:eastAsia="Times New Roman" w:hAnsi="Calibri" w:cs="Calibri"/>
+                <w:b/>
+                <w:bCs/>
+                <w:color w:val="000000" w:themeColor="text1"/>
+                <w:kern w:val="0"/>
+                <w:lang w:eastAsia="it-IT"/>
+                <w14:ligatures w14:val="none"/>
+              </w:rPr>
+            </w:pPr>
+            <w:r>
+              <w:rPr>
+                <w:rFonts w:ascii="Calibri" w:eastAsia="Times New Roman" w:hAnsi="Calibri" w:cs="Calibri"/>
+                <w:b/>
+                <w:bCs/>
+                <w:color w:val="000000" w:themeColor="text1"/>
+                <w:kern w:val="0"/>
+                <w:lang w:eastAsia="it-IT"/>
+                <w14:ligatures w14:val="none"/>
+              </w:rPr>
+              <w:t>Donnarumma Salvatore</w:t>
+            </w:r>
+          </w:p>
+        </w:tc>
+      </w:tr>
     </w:tbl>
     <w:p>
       <w:pPr>
@@ -1856,10 +2022,6 @@
         </w:rPr>
       </w:pPr>
     </w:p>
-    <w:p/>
-    <w:p/>
-    <w:p/>
-    <w:p/>
     <w:p/>
     <w:p>
       <w:pPr>
@@ -3081,7 +3243,17 @@
           <w:lang w:eastAsia="it-IT"/>
           <w14:ligatures w14:val="none"/>
         </w:rPr>
-        <w:t xml:space="preserve">Un amico gli ha caldamente consigliato un particolare modello di muta: “DefinitionSteamer”, Giacomo dunque decide di </w:t>
+        <w:t xml:space="preserve">Un amico gli ha caldamente consigliato un particolare modello di muta: “DefinitionSteamer”, </w:t>
+      </w:r>
+      <w:r>
+        <w:rPr>
+          <w:rFonts w:ascii="Calibri" w:eastAsia="Times New Roman" w:hAnsi="Calibri" w:cs="Calibri"/>
+          <w:kern w:val="0"/>
+          <w:lang w:eastAsia="it-IT"/>
+          <w14:ligatures w14:val="none"/>
+        </w:rPr>
+        <w:lastRenderedPageBreak/>
+        <w:t xml:space="preserve">Giacomo dunque decide di </w:t>
       </w:r>
       <w:r>
         <w:rPr>
@@ -3113,7 +3285,6 @@
           <w:lang w:eastAsia="it-IT"/>
           <w14:ligatures w14:val="none"/>
         </w:rPr>
-        <w:lastRenderedPageBreak/>
         <w:t>L’utente decide di aggiungerlo al carrello. </w:t>
       </w:r>
     </w:p>
@@ -3817,7 +3988,17 @@
           <w:lang w:eastAsia="it-IT"/>
           <w14:ligatures w14:val="none"/>
         </w:rPr>
-        <w:t xml:space="preserve"> alla pagina dove vengono visualizzati tutti i prodotti presenti attualmente nel catalogo, scorre la pagina fino alle pinne interessate e sceglie l’opzione di modifica. </w:t>
+        <w:t xml:space="preserve"> alla pagina dove vengono visualizzati tutti i </w:t>
+      </w:r>
+      <w:r>
+        <w:rPr>
+          <w:rFonts w:ascii="Calibri" w:eastAsia="Times New Roman" w:hAnsi="Calibri" w:cs="Calibri"/>
+          <w:kern w:val="0"/>
+          <w:lang w:eastAsia="it-IT"/>
+          <w14:ligatures w14:val="none"/>
+        </w:rPr>
+        <w:lastRenderedPageBreak/>
+        <w:t>prodotti presenti attualmente nel catalogo, scorre la pagina fino alle pinne interessate e sceglie l’opzione di modifica. </w:t>
       </w:r>
     </w:p>
     <w:p>
@@ -3839,7 +4020,6 @@
           <w:lang w:eastAsia="it-IT"/>
           <w14:ligatures w14:val="none"/>
         </w:rPr>
-        <w:lastRenderedPageBreak/>
         <w:t>L’amministratore dunque cambia la quantità disponibile e aumenta il prezzo di 10 euro per massimizzare i profitti. </w:t>
       </w:r>
     </w:p>
@@ -3904,16 +4084,7 @@
           <w:lang w:eastAsia="it-IT"/>
           <w14:ligatures w14:val="none"/>
         </w:rPr>
-        <w:t>Finito il lavoro, l’admin esegue il logout.</w:t>
-      </w:r>
-      <w:r>
-        <w:rPr>
-          <w:rFonts w:ascii="Calibri" w:eastAsia="Times New Roman" w:hAnsi="Calibri" w:cs="Calibri"/>
-          <w:kern w:val="0"/>
-          <w:lang w:eastAsia="it-IT"/>
-          <w14:ligatures w14:val="none"/>
-        </w:rPr>
-        <w:t> </w:t>
+        <w:t>Finito il lavoro, l’admin esegue il logout. </w:t>
       </w:r>
     </w:p>
     <w:p>
@@ -3948,7 +4119,7 @@
           <w:lang w:eastAsia="it-IT"/>
           <w14:ligatures w14:val="none"/>
         </w:rPr>
-        <w:t xml:space="preserve">Casi d’uso incontrati: </w:t>
+        <w:t xml:space="preserve">Casi d’uso incontrati: Login, eliminazione utente-admin, </w:t>
       </w:r>
       <w:r>
         <w:rPr>
@@ -3959,9 +4130,12 @@
           <w:lang w:eastAsia="it-IT"/>
           <w14:ligatures w14:val="none"/>
         </w:rPr>
-        <w:t>Login</w:t>
-      </w:r>
-      <w:r>
+        <w:t xml:space="preserve">aggiunta di un nuovo admin, modifica prodotto, inserimento nuovo prodotto, logout. </w:t>
+      </w:r>
+    </w:p>
+    <w:p>
+      <w:pPr>
+        <w:textAlignment w:val="baseline"/>
         <w:rPr>
           <w:rFonts w:ascii="Calibri" w:eastAsia="Times New Roman" w:hAnsi="Calibri" w:cs="Calibri"/>
           <w:i/>
@@ -3970,8 +4144,7 @@
           <w:lang w:eastAsia="it-IT"/>
           <w14:ligatures w14:val="none"/>
         </w:rPr>
-        <w:t xml:space="preserve">, </w:t>
-      </w:r>
+      </w:pPr>
       <w:r>
         <w:rPr>
           <w:rFonts w:ascii="Calibri" w:eastAsia="Times New Roman" w:hAnsi="Calibri" w:cs="Calibri"/>
@@ -3981,7 +4154,7 @@
           <w:lang w:eastAsia="it-IT"/>
           <w14:ligatures w14:val="none"/>
         </w:rPr>
-        <w:t>eliminazione utente-admin</w:t>
+        <w:t>Requisiti funzionali rispettati: RF3.6</w:t>
       </w:r>
       <w:r>
         <w:rPr>
@@ -4003,9 +4176,211 @@
           <w:lang w:eastAsia="it-IT"/>
           <w14:ligatures w14:val="none"/>
         </w:rPr>
-        <w:t>aggiunta di un nuovo admin</w:t>
-      </w:r>
-      <w:r>
+        <w:t>RF3.15, RF3.14, RF3.13, RF3.16</w:t>
+      </w:r>
+    </w:p>
+    <w:p>
+      <w:pPr>
+        <w:textAlignment w:val="baseline"/>
+        <w:rPr>
+          <w:rFonts w:ascii="Segoe UI" w:eastAsia="Times New Roman" w:hAnsi="Segoe UI" w:cs="Segoe UI"/>
+          <w:i/>
+          <w:iCs/>
+          <w:kern w:val="0"/>
+          <w:sz w:val="18"/>
+          <w:szCs w:val="18"/>
+          <w:lang w:eastAsia="it-IT"/>
+          <w14:ligatures w14:val="none"/>
+        </w:rPr>
+      </w:pPr>
+    </w:p>
+    <w:p>
+      <w:pPr>
+        <w:textAlignment w:val="baseline"/>
+        <w:rPr>
+          <w:rFonts w:ascii="Segoe UI" w:eastAsia="Times New Roman" w:hAnsi="Segoe UI" w:cs="Segoe UI"/>
+          <w:kern w:val="0"/>
+          <w:sz w:val="18"/>
+          <w:szCs w:val="18"/>
+          <w:lang w:eastAsia="it-IT"/>
+          <w14:ligatures w14:val="none"/>
+        </w:rPr>
+      </w:pPr>
+      <w:r>
+        <w:rPr>
+          <w:rFonts w:ascii="Calibri" w:eastAsia="Times New Roman" w:hAnsi="Calibri" w:cs="Calibri"/>
+          <w:b/>
+          <w:bCs/>
+          <w:kern w:val="0"/>
+          <w:lang w:eastAsia="it-IT"/>
+          <w14:ligatures w14:val="none"/>
+        </w:rPr>
+        <w:t>S.2.3 CANCELLAZIONE PRODOTTO</w:t>
+      </w:r>
+      <w:r>
+        <w:rPr>
+          <w:rFonts w:ascii="Calibri" w:eastAsia="Times New Roman" w:hAnsi="Calibri" w:cs="Calibri"/>
+          <w:kern w:val="0"/>
+          <w:lang w:eastAsia="it-IT"/>
+          <w14:ligatures w14:val="none"/>
+        </w:rPr>
+        <w:t> </w:t>
+      </w:r>
+    </w:p>
+    <w:p>
+      <w:pPr>
+        <w:textAlignment w:val="baseline"/>
+        <w:rPr>
+          <w:rFonts w:ascii="Segoe UI" w:eastAsia="Times New Roman" w:hAnsi="Segoe UI" w:cs="Segoe UI"/>
+          <w:kern w:val="0"/>
+          <w:sz w:val="18"/>
+          <w:szCs w:val="18"/>
+          <w:lang w:eastAsia="it-IT"/>
+          <w14:ligatures w14:val="none"/>
+        </w:rPr>
+      </w:pPr>
+      <w:r>
+        <w:rPr>
+          <w:rFonts w:ascii="Calibri" w:eastAsia="Times New Roman" w:hAnsi="Calibri" w:cs="Calibri"/>
+          <w:kern w:val="0"/>
+          <w:lang w:eastAsia="it-IT"/>
+          <w14:ligatures w14:val="none"/>
+        </w:rPr>
+        <w:t>Il deposito di Avellino ha subito un furto: sono stati rubati tutti i coltelli della marca “BCKNIFE”; </w:t>
+      </w:r>
+    </w:p>
+    <w:p>
+      <w:pPr>
+        <w:textAlignment w:val="baseline"/>
+        <w:rPr>
+          <w:rFonts w:ascii="Segoe UI" w:eastAsia="Times New Roman" w:hAnsi="Segoe UI" w:cs="Segoe UI"/>
+          <w:kern w:val="0"/>
+          <w:sz w:val="18"/>
+          <w:szCs w:val="18"/>
+          <w:lang w:eastAsia="it-IT"/>
+          <w14:ligatures w14:val="none"/>
+        </w:rPr>
+      </w:pPr>
+      <w:r>
+        <w:rPr>
+          <w:rFonts w:ascii="Calibri" w:eastAsia="Times New Roman" w:hAnsi="Calibri" w:cs="Calibri"/>
+          <w:kern w:val="0"/>
+          <w:lang w:eastAsia="it-IT"/>
+          <w14:ligatures w14:val="none"/>
+        </w:rPr>
+        <w:t>l’amministratore Luigi Donnarumma, pertanto, è costretto a rimuovere il prodotto dal catalogo poiché non ha intenzione di ricomprarlo, in quanto troppo difficile da vendere, e non ha più disponibilità in magazzino. </w:t>
+      </w:r>
+    </w:p>
+    <w:p>
+      <w:pPr>
+        <w:textAlignment w:val="baseline"/>
+        <w:rPr>
+          <w:rFonts w:ascii="Segoe UI" w:eastAsia="Times New Roman" w:hAnsi="Segoe UI" w:cs="Segoe UI"/>
+          <w:kern w:val="0"/>
+          <w:sz w:val="18"/>
+          <w:szCs w:val="18"/>
+          <w:lang w:eastAsia="it-IT"/>
+          <w14:ligatures w14:val="none"/>
+        </w:rPr>
+      </w:pPr>
+      <w:r>
+        <w:rPr>
+          <w:rFonts w:ascii="Calibri" w:eastAsia="Times New Roman" w:hAnsi="Calibri" w:cs="Calibri"/>
+          <w:kern w:val="0"/>
+          <w:lang w:eastAsia="it-IT"/>
+          <w14:ligatures w14:val="none"/>
+        </w:rPr>
+        <w:t>Una volta avuto accesso alla homepage del sito, procede quindi ad accedere alla pagina di login per l’inserimento delle sue credenziali e loggare come admin; </w:t>
+      </w:r>
+    </w:p>
+    <w:p>
+      <w:pPr>
+        <w:textAlignment w:val="baseline"/>
+        <w:rPr>
+          <w:rFonts w:ascii="Segoe UI" w:eastAsia="Times New Roman" w:hAnsi="Segoe UI" w:cs="Segoe UI"/>
+          <w:kern w:val="0"/>
+          <w:sz w:val="18"/>
+          <w:szCs w:val="18"/>
+          <w:lang w:eastAsia="it-IT"/>
+          <w14:ligatures w14:val="none"/>
+        </w:rPr>
+      </w:pPr>
+      <w:r>
+        <w:rPr>
+          <w:rFonts w:ascii="Calibri" w:eastAsia="Times New Roman" w:hAnsi="Calibri" w:cs="Calibri"/>
+          <w:kern w:val="0"/>
+          <w:lang w:eastAsia="it-IT"/>
+          <w14:ligatures w14:val="none"/>
+        </w:rPr>
+        <w:t>Luigi, tuttavia, digita velocemente le credenziali sbagliando la password; pertanto, la pagina gli notifica che l’e-mail o la password sono incorrette. </w:t>
+      </w:r>
+    </w:p>
+    <w:p>
+      <w:pPr>
+        <w:jc w:val="both"/>
+        <w:textAlignment w:val="baseline"/>
+        <w:rPr>
+          <w:rFonts w:ascii="Segoe UI" w:eastAsia="Times New Roman" w:hAnsi="Segoe UI" w:cs="Segoe UI"/>
+          <w:kern w:val="0"/>
+          <w:sz w:val="18"/>
+          <w:szCs w:val="18"/>
+          <w:lang w:eastAsia="it-IT"/>
+          <w14:ligatures w14:val="none"/>
+        </w:rPr>
+      </w:pPr>
+      <w:r>
+        <w:rPr>
+          <w:rFonts w:ascii="Calibri" w:eastAsia="Times New Roman" w:hAnsi="Calibri" w:cs="Calibri"/>
+          <w:kern w:val="0"/>
+          <w:lang w:eastAsia="it-IT"/>
+          <w14:ligatures w14:val="none"/>
+        </w:rPr>
+        <w:t>Luigi digita la password più lentamente per evitare errori di battitura, questa volta è corretta ed accede al catalogo autenticato come amministratore. Entra nella pagina gestione prodotti per poi scorrere fino al prodotto interessato ed eliminarlo. Il sistema notifica l’amministratore che la rimozione del prodotto è stata effettuata con successo.   </w:t>
+      </w:r>
+    </w:p>
+    <w:p>
+      <w:pPr>
+        <w:textAlignment w:val="baseline"/>
+        <w:rPr>
+          <w:rFonts w:ascii="Calibri" w:eastAsia="Times New Roman" w:hAnsi="Calibri" w:cs="Calibri"/>
+          <w:kern w:val="0"/>
+          <w:lang w:eastAsia="it-IT"/>
+          <w14:ligatures w14:val="none"/>
+        </w:rPr>
+      </w:pPr>
+      <w:r>
+        <w:rPr>
+          <w:rFonts w:ascii="Calibri" w:eastAsia="Times New Roman" w:hAnsi="Calibri" w:cs="Calibri"/>
+          <w:kern w:val="0"/>
+          <w:lang w:eastAsia="it-IT"/>
+          <w14:ligatures w14:val="none"/>
+        </w:rPr>
+        <w:t>Dopo una breve verifica termina la sua sessione facendo Logout.</w:t>
+      </w:r>
+      <w:r>
+        <w:rPr>
+          <w:rFonts w:ascii="Calibri" w:eastAsia="Times New Roman" w:hAnsi="Calibri" w:cs="Calibri"/>
+          <w:kern w:val="0"/>
+          <w:lang w:eastAsia="it-IT"/>
+          <w14:ligatures w14:val="none"/>
+        </w:rPr>
+        <w:t>  </w:t>
+      </w:r>
+    </w:p>
+    <w:p>
+      <w:pPr>
+        <w:textAlignment w:val="baseline"/>
+        <w:rPr>
+          <w:rFonts w:ascii="Calibri" w:eastAsia="Times New Roman" w:hAnsi="Calibri" w:cs="Calibri"/>
+          <w:kern w:val="0"/>
+          <w:lang w:eastAsia="it-IT"/>
+          <w14:ligatures w14:val="none"/>
+        </w:rPr>
+      </w:pPr>
+    </w:p>
+    <w:p>
+      <w:pPr>
+        <w:textAlignment w:val="baseline"/>
         <w:rPr>
           <w:rFonts w:ascii="Calibri" w:eastAsia="Times New Roman" w:hAnsi="Calibri" w:cs="Calibri"/>
           <w:i/>
@@ -4014,8 +4389,7 @@
           <w:lang w:eastAsia="it-IT"/>
           <w14:ligatures w14:val="none"/>
         </w:rPr>
-        <w:t xml:space="preserve">, </w:t>
-      </w:r>
+      </w:pPr>
       <w:r>
         <w:rPr>
           <w:rFonts w:ascii="Calibri" w:eastAsia="Times New Roman" w:hAnsi="Calibri" w:cs="Calibri"/>
@@ -4025,7 +4399,7 @@
           <w:lang w:eastAsia="it-IT"/>
           <w14:ligatures w14:val="none"/>
         </w:rPr>
-        <w:t>modifica prodotto</w:t>
+        <w:t xml:space="preserve">Casi d’uso </w:t>
       </w:r>
       <w:r>
         <w:rPr>
@@ -4036,7 +4410,7 @@
           <w:lang w:eastAsia="it-IT"/>
           <w14:ligatures w14:val="none"/>
         </w:rPr>
-        <w:t xml:space="preserve">, </w:t>
+        <w:t>incontrati: rimozione prodotto dal ca</w:t>
       </w:r>
       <w:r>
         <w:rPr>
@@ -4047,7 +4421,7 @@
           <w:lang w:eastAsia="it-IT"/>
           <w14:ligatures w14:val="none"/>
         </w:rPr>
-        <w:t>inserimento nuovo prodotto, logout.</w:t>
+        <w:t>talogo</w:t>
       </w:r>
       <w:r>
         <w:rPr>
@@ -4058,354 +4432,7 @@
           <w:lang w:eastAsia="it-IT"/>
           <w14:ligatures w14:val="none"/>
         </w:rPr>
-        <w:t xml:space="preserve"> </w:t>
-      </w:r>
-    </w:p>
-    <w:p>
-      <w:pPr>
-        <w:textAlignment w:val="baseline"/>
-        <w:rPr>
-          <w:rFonts w:ascii="Calibri" w:eastAsia="Times New Roman" w:hAnsi="Calibri" w:cs="Calibri"/>
-          <w:i/>
-          <w:iCs/>
-          <w:kern w:val="0"/>
-          <w:lang w:eastAsia="it-IT"/>
-          <w14:ligatures w14:val="none"/>
-        </w:rPr>
-      </w:pPr>
-      <w:r>
-        <w:rPr>
-          <w:rFonts w:ascii="Calibri" w:eastAsia="Times New Roman" w:hAnsi="Calibri" w:cs="Calibri"/>
-          <w:i/>
-          <w:iCs/>
-          <w:kern w:val="0"/>
-          <w:lang w:eastAsia="it-IT"/>
-          <w14:ligatures w14:val="none"/>
-        </w:rPr>
-        <w:t>Requisiti funzionali rispettati: RF3.6</w:t>
-      </w:r>
-      <w:r>
-        <w:rPr>
-          <w:rFonts w:ascii="Calibri" w:eastAsia="Times New Roman" w:hAnsi="Calibri" w:cs="Calibri"/>
-          <w:i/>
-          <w:iCs/>
-          <w:kern w:val="0"/>
-          <w:lang w:eastAsia="it-IT"/>
-          <w14:ligatures w14:val="none"/>
-        </w:rPr>
-        <w:t xml:space="preserve">, </w:t>
-      </w:r>
-      <w:r>
-        <w:rPr>
-          <w:rFonts w:ascii="Calibri" w:eastAsia="Times New Roman" w:hAnsi="Calibri" w:cs="Calibri"/>
-          <w:i/>
-          <w:iCs/>
-          <w:kern w:val="0"/>
-          <w:lang w:eastAsia="it-IT"/>
-          <w14:ligatures w14:val="none"/>
-        </w:rPr>
-        <w:t>RF3.15, RF3.14, RF3.13, RF3.16</w:t>
-      </w:r>
-    </w:p>
-    <w:p>
-      <w:pPr>
-        <w:textAlignment w:val="baseline"/>
-        <w:rPr>
-          <w:rFonts w:ascii="Segoe UI" w:eastAsia="Times New Roman" w:hAnsi="Segoe UI" w:cs="Segoe UI"/>
-          <w:i/>
-          <w:iCs/>
-          <w:kern w:val="0"/>
-          <w:sz w:val="18"/>
-          <w:szCs w:val="18"/>
-          <w:lang w:eastAsia="it-IT"/>
-          <w14:ligatures w14:val="none"/>
-        </w:rPr>
-      </w:pPr>
-    </w:p>
-    <w:p>
-      <w:pPr>
-        <w:textAlignment w:val="baseline"/>
-        <w:rPr>
-          <w:rFonts w:ascii="Segoe UI" w:eastAsia="Times New Roman" w:hAnsi="Segoe UI" w:cs="Segoe UI"/>
-          <w:kern w:val="0"/>
-          <w:sz w:val="18"/>
-          <w:szCs w:val="18"/>
-          <w:lang w:eastAsia="it-IT"/>
-          <w14:ligatures w14:val="none"/>
-        </w:rPr>
-      </w:pPr>
-      <w:r>
-        <w:rPr>
-          <w:rFonts w:ascii="Calibri" w:eastAsia="Times New Roman" w:hAnsi="Calibri" w:cs="Calibri"/>
-          <w:b/>
-          <w:bCs/>
-          <w:kern w:val="0"/>
-          <w:lang w:eastAsia="it-IT"/>
-          <w14:ligatures w14:val="none"/>
-        </w:rPr>
-        <w:t>S.2.3 CANCELLAZIONE PRODOTTO</w:t>
-      </w:r>
-      <w:r>
-        <w:rPr>
-          <w:rFonts w:ascii="Calibri" w:eastAsia="Times New Roman" w:hAnsi="Calibri" w:cs="Calibri"/>
-          <w:kern w:val="0"/>
-          <w:lang w:eastAsia="it-IT"/>
-          <w14:ligatures w14:val="none"/>
-        </w:rPr>
-        <w:t> </w:t>
-      </w:r>
-    </w:p>
-    <w:p>
-      <w:pPr>
-        <w:textAlignment w:val="baseline"/>
-        <w:rPr>
-          <w:rFonts w:ascii="Segoe UI" w:eastAsia="Times New Roman" w:hAnsi="Segoe UI" w:cs="Segoe UI"/>
-          <w:kern w:val="0"/>
-          <w:sz w:val="18"/>
-          <w:szCs w:val="18"/>
-          <w:lang w:eastAsia="it-IT"/>
-          <w14:ligatures w14:val="none"/>
-        </w:rPr>
-      </w:pPr>
-      <w:r>
-        <w:rPr>
-          <w:rFonts w:ascii="Calibri" w:eastAsia="Times New Roman" w:hAnsi="Calibri" w:cs="Calibri"/>
-          <w:kern w:val="0"/>
-          <w:lang w:eastAsia="it-IT"/>
-          <w14:ligatures w14:val="none"/>
-        </w:rPr>
-        <w:t>Il deposito di Avellino ha subito un furto: sono stati rubati tutti i coltelli della marca “BCKNIFE”; </w:t>
-      </w:r>
-    </w:p>
-    <w:p>
-      <w:pPr>
-        <w:textAlignment w:val="baseline"/>
-        <w:rPr>
-          <w:rFonts w:ascii="Segoe UI" w:eastAsia="Times New Roman" w:hAnsi="Segoe UI" w:cs="Segoe UI"/>
-          <w:kern w:val="0"/>
-          <w:sz w:val="18"/>
-          <w:szCs w:val="18"/>
-          <w:lang w:eastAsia="it-IT"/>
-          <w14:ligatures w14:val="none"/>
-        </w:rPr>
-      </w:pPr>
-      <w:r>
-        <w:rPr>
-          <w:rFonts w:ascii="Calibri" w:eastAsia="Times New Roman" w:hAnsi="Calibri" w:cs="Calibri"/>
-          <w:kern w:val="0"/>
-          <w:lang w:eastAsia="it-IT"/>
-          <w14:ligatures w14:val="none"/>
-        </w:rPr>
-        <w:t xml:space="preserve">l’amministratore Luigi Donnarumma, pertanto, è costretto a </w:t>
-      </w:r>
-      <w:r>
-        <w:rPr>
-          <w:rFonts w:ascii="Calibri" w:eastAsia="Times New Roman" w:hAnsi="Calibri" w:cs="Calibri"/>
-          <w:kern w:val="0"/>
-          <w:highlight w:val="red"/>
-          <w:lang w:eastAsia="it-IT"/>
-          <w14:ligatures w14:val="none"/>
-        </w:rPr>
-        <w:t>rimuovere il prodotto dal catalogo</w:t>
-      </w:r>
-      <w:r>
-        <w:rPr>
-          <w:rFonts w:ascii="Calibri" w:eastAsia="Times New Roman" w:hAnsi="Calibri" w:cs="Calibri"/>
-          <w:kern w:val="0"/>
-          <w:lang w:eastAsia="it-IT"/>
-          <w14:ligatures w14:val="none"/>
-        </w:rPr>
-        <w:t xml:space="preserve"> poiché non ha intenzione di ricomprarlo, in quanto troppo difficile da vendere, e non ha più disponibilità in magazzino. </w:t>
-      </w:r>
-    </w:p>
-    <w:p>
-      <w:pPr>
-        <w:textAlignment w:val="baseline"/>
-        <w:rPr>
-          <w:rFonts w:ascii="Segoe UI" w:eastAsia="Times New Roman" w:hAnsi="Segoe UI" w:cs="Segoe UI"/>
-          <w:kern w:val="0"/>
-          <w:sz w:val="18"/>
-          <w:szCs w:val="18"/>
-          <w:lang w:eastAsia="it-IT"/>
-          <w14:ligatures w14:val="none"/>
-        </w:rPr>
-      </w:pPr>
-      <w:r>
-        <w:rPr>
-          <w:rFonts w:ascii="Calibri" w:eastAsia="Times New Roman" w:hAnsi="Calibri" w:cs="Calibri"/>
-          <w:kern w:val="0"/>
-          <w:lang w:eastAsia="it-IT"/>
-          <w14:ligatures w14:val="none"/>
-        </w:rPr>
-        <w:t xml:space="preserve">Una volta avuto accesso alla homepage del sito, procede quindi ad </w:t>
-      </w:r>
-      <w:r>
-        <w:rPr>
-          <w:rFonts w:ascii="Calibri" w:eastAsia="Times New Roman" w:hAnsi="Calibri" w:cs="Calibri"/>
-          <w:kern w:val="0"/>
-          <w:highlight w:val="yellow"/>
-          <w:lang w:eastAsia="it-IT"/>
-          <w14:ligatures w14:val="none"/>
-        </w:rPr>
-        <w:t>accedere alla pagina di login</w:t>
-      </w:r>
-      <w:r>
-        <w:rPr>
-          <w:rFonts w:ascii="Calibri" w:eastAsia="Times New Roman" w:hAnsi="Calibri" w:cs="Calibri"/>
-          <w:kern w:val="0"/>
-          <w:lang w:eastAsia="it-IT"/>
-          <w14:ligatures w14:val="none"/>
-        </w:rPr>
-        <w:t xml:space="preserve"> per l’inserimento delle sue credenziali e loggare come admin; </w:t>
-      </w:r>
-    </w:p>
-    <w:p>
-      <w:pPr>
-        <w:textAlignment w:val="baseline"/>
-        <w:rPr>
-          <w:rFonts w:ascii="Segoe UI" w:eastAsia="Times New Roman" w:hAnsi="Segoe UI" w:cs="Segoe UI"/>
-          <w:kern w:val="0"/>
-          <w:sz w:val="18"/>
-          <w:szCs w:val="18"/>
-          <w:lang w:eastAsia="it-IT"/>
-          <w14:ligatures w14:val="none"/>
-        </w:rPr>
-      </w:pPr>
-      <w:r>
-        <w:rPr>
-          <w:rFonts w:ascii="Calibri" w:eastAsia="Times New Roman" w:hAnsi="Calibri" w:cs="Calibri"/>
-          <w:kern w:val="0"/>
-          <w:lang w:eastAsia="it-IT"/>
-          <w14:ligatures w14:val="none"/>
-        </w:rPr>
-        <w:t xml:space="preserve">Luigi, tuttavia, digita velocemente le credenziali sbagliando la password; pertanto, la </w:t>
-      </w:r>
-      <w:r>
-        <w:rPr>
-          <w:rFonts w:ascii="Calibri" w:eastAsia="Times New Roman" w:hAnsi="Calibri" w:cs="Calibri"/>
-          <w:kern w:val="0"/>
-          <w:highlight w:val="yellow"/>
-          <w:lang w:eastAsia="it-IT"/>
-          <w14:ligatures w14:val="none"/>
-        </w:rPr>
-        <w:t>pagina gli notifica che l’e-mail o la password sono incorrette.</w:t>
-      </w:r>
-      <w:r>
-        <w:rPr>
-          <w:rFonts w:ascii="Calibri" w:eastAsia="Times New Roman" w:hAnsi="Calibri" w:cs="Calibri"/>
-          <w:kern w:val="0"/>
-          <w:lang w:eastAsia="it-IT"/>
-          <w14:ligatures w14:val="none"/>
-        </w:rPr>
-        <w:t> </w:t>
-      </w:r>
-    </w:p>
-    <w:p>
-      <w:pPr>
-        <w:jc w:val="both"/>
-        <w:textAlignment w:val="baseline"/>
-        <w:rPr>
-          <w:rFonts w:ascii="Segoe UI" w:eastAsia="Times New Roman" w:hAnsi="Segoe UI" w:cs="Segoe UI"/>
-          <w:kern w:val="0"/>
-          <w:sz w:val="18"/>
-          <w:szCs w:val="18"/>
-          <w:lang w:eastAsia="it-IT"/>
-          <w14:ligatures w14:val="none"/>
-        </w:rPr>
-      </w:pPr>
-      <w:r>
-        <w:rPr>
-          <w:rFonts w:ascii="Calibri" w:eastAsia="Times New Roman" w:hAnsi="Calibri" w:cs="Calibri"/>
-          <w:kern w:val="0"/>
-          <w:lang w:eastAsia="it-IT"/>
-          <w14:ligatures w14:val="none"/>
-        </w:rPr>
-        <w:t>Luigi digita la password più lentamente per evitare errori di battitura, questa volta è corretta ed accede al catalogo autenticato come amministratore. Entra nella pagina gestione prodotti per poi scorrere fino al prodotto interessato ed eliminarlo. Il sistema notifica l’amministratore che la rimozione del prodotto è stata effettuata con successo.   </w:t>
-      </w:r>
-    </w:p>
-    <w:p>
-      <w:pPr>
-        <w:textAlignment w:val="baseline"/>
-        <w:rPr>
-          <w:rFonts w:ascii="Calibri" w:eastAsia="Times New Roman" w:hAnsi="Calibri" w:cs="Calibri"/>
-          <w:kern w:val="0"/>
-          <w:lang w:eastAsia="it-IT"/>
-          <w14:ligatures w14:val="none"/>
-        </w:rPr>
-      </w:pPr>
-      <w:r>
-        <w:rPr>
-          <w:rFonts w:ascii="Calibri" w:eastAsia="Times New Roman" w:hAnsi="Calibri" w:cs="Calibri"/>
-          <w:kern w:val="0"/>
-          <w:lang w:eastAsia="it-IT"/>
-          <w14:ligatures w14:val="none"/>
-        </w:rPr>
-        <w:t xml:space="preserve">Dopo una breve verifica termina la sua sessione facendo </w:t>
-      </w:r>
-      <w:r>
-        <w:rPr>
-          <w:rFonts w:ascii="Calibri" w:eastAsia="Times New Roman" w:hAnsi="Calibri" w:cs="Calibri"/>
-          <w:kern w:val="0"/>
-          <w:highlight w:val="darkGray"/>
-          <w:lang w:eastAsia="it-IT"/>
-          <w14:ligatures w14:val="none"/>
-        </w:rPr>
-        <w:t>Logout</w:t>
-      </w:r>
-      <w:r>
-        <w:rPr>
-          <w:rFonts w:ascii="Calibri" w:eastAsia="Times New Roman" w:hAnsi="Calibri" w:cs="Calibri"/>
-          <w:kern w:val="0"/>
-          <w:lang w:eastAsia="it-IT"/>
-          <w14:ligatures w14:val="none"/>
-        </w:rPr>
-        <w:t>.  </w:t>
-      </w:r>
-    </w:p>
-    <w:p>
-      <w:pPr>
-        <w:textAlignment w:val="baseline"/>
-        <w:rPr>
-          <w:rFonts w:ascii="Calibri" w:eastAsia="Times New Roman" w:hAnsi="Calibri" w:cs="Calibri"/>
-          <w:kern w:val="0"/>
-          <w:lang w:eastAsia="it-IT"/>
-          <w14:ligatures w14:val="none"/>
-        </w:rPr>
-      </w:pPr>
-    </w:p>
-    <w:p>
-      <w:pPr>
-        <w:textAlignment w:val="baseline"/>
-        <w:rPr>
-          <w:rFonts w:ascii="Calibri" w:eastAsia="Times New Roman" w:hAnsi="Calibri" w:cs="Calibri"/>
-          <w:i/>
-          <w:iCs/>
-          <w:kern w:val="0"/>
-          <w:lang w:eastAsia="it-IT"/>
-          <w14:ligatures w14:val="none"/>
-        </w:rPr>
-      </w:pPr>
-      <w:r>
-        <w:rPr>
-          <w:rFonts w:ascii="Calibri" w:eastAsia="Times New Roman" w:hAnsi="Calibri" w:cs="Calibri"/>
-          <w:i/>
-          <w:iCs/>
-          <w:kern w:val="0"/>
-          <w:lang w:eastAsia="it-IT"/>
-          <w14:ligatures w14:val="none"/>
-        </w:rPr>
-        <w:t xml:space="preserve">Casi d’uso </w:t>
-      </w:r>
-      <w:r>
-        <w:rPr>
-          <w:rFonts w:ascii="Calibri" w:eastAsia="Times New Roman" w:hAnsi="Calibri" w:cs="Calibri"/>
-          <w:i/>
-          <w:iCs/>
-          <w:kern w:val="0"/>
-          <w:lang w:eastAsia="it-IT"/>
-          <w14:ligatures w14:val="none"/>
-        </w:rPr>
-        <w:t>incontrati: rimozione prodotto dal carrello, login (errato), logout.</w:t>
+        <w:t>, login (errato), logout.</w:t>
       </w:r>
     </w:p>
     <w:p>
@@ -4858,6 +4885,7 @@
           <w:lang w:eastAsia="it-IT"/>
           <w14:ligatures w14:val="none"/>
         </w:rPr>
+        <w:lastRenderedPageBreak/>
         <w:t xml:space="preserve">nell’area assistenza clienti </w:t>
       </w:r>
       <w:r>
@@ -4916,7 +4944,6 @@
           <w:lang w:eastAsia="it-IT"/>
           <w14:ligatures w14:val="none"/>
         </w:rPr>
-        <w:lastRenderedPageBreak/>
         <w:t>L’amministratore Giovanni Di Lorenzo riceve la mail del cliente e procede ad avviare la procedura per la cancellazione dell’ordine e il rimborso.  </w:t>
       </w:r>
     </w:p>
@@ -6315,6 +6342,7 @@
           <w:lang w:eastAsia="it-IT"/>
           <w14:ligatures w14:val="none"/>
         </w:rPr>
+        <w:lastRenderedPageBreak/>
         <w:t>Priorità</w:t>
       </w:r>
       <w:r>
@@ -6408,7 +6436,6 @@
           <w:lang w:eastAsia="it-IT"/>
           <w14:ligatures w14:val="none"/>
         </w:rPr>
-        <w:lastRenderedPageBreak/>
         <w:t>Processo di checkout semplice e intuitivo per finalizzare il pagamento. </w:t>
       </w:r>
       <w:r>
@@ -9186,7 +9213,6 @@
           <w:lang w:eastAsia="it-IT"/>
           <w14:ligatures w14:val="none"/>
         </w:rPr>
-        <w:lastRenderedPageBreak/>
         <w:t>3</w:t>
       </w:r>
       <w:r>
@@ -10967,7 +10993,6 @@
           <w:b/>
           <w:bCs/>
         </w:rPr>
-        <w:lastRenderedPageBreak/>
         <w:t>CdU3.</w:t>
       </w:r>
       <w:r>
@@ -12630,7 +12655,6 @@
           <w:b/>
           <w:bCs/>
         </w:rPr>
-        <w:lastRenderedPageBreak/>
         <w:t>CdU3.</w:t>
       </w:r>
       <w:r>
@@ -14508,7 +14532,6 @@
           <w:b/>
           <w:bCs/>
         </w:rPr>
-        <w:lastRenderedPageBreak/>
         <w:t>CdU</w:t>
       </w:r>
       <w:r>
@@ -16990,7 +17013,19 @@
         <w:rPr>
           <w:rFonts w:asciiTheme="minorHAnsi" w:hAnsiTheme="minorHAnsi" w:cstheme="minorHAnsi"/>
         </w:rPr>
-        <w:t>Aumento quantità carrello</w:t>
+        <w:t>Aumento</w:t>
+      </w:r>
+      <w:r>
+        <w:rPr>
+          <w:rFonts w:asciiTheme="minorHAnsi" w:hAnsiTheme="minorHAnsi" w:cstheme="minorHAnsi"/>
+        </w:rPr>
+        <w:t>-diminuizione</w:t>
+      </w:r>
+      <w:r>
+        <w:rPr>
+          <w:rFonts w:asciiTheme="minorHAnsi" w:hAnsiTheme="minorHAnsi" w:cstheme="minorHAnsi"/>
+        </w:rPr>
+        <w:t xml:space="preserve"> quantità carrello</w:t>
       </w:r>
     </w:p>
     <w:tbl>
@@ -17462,7 +17497,23 @@
                 <w:sz w:val="22"/>
                 <w:szCs w:val="22"/>
               </w:rPr>
-              <w:t xml:space="preserve"> per aumentare la quantità del prodotto</w:t>
+              <w:t xml:space="preserve"> per aumentare</w:t>
+            </w:r>
+            <w:r>
+              <w:rPr>
+                <w:rFonts w:asciiTheme="minorHAnsi" w:hAnsiTheme="minorHAnsi" w:cstheme="minorHAnsi"/>
+                <w:sz w:val="22"/>
+                <w:szCs w:val="22"/>
+              </w:rPr>
+              <w:t xml:space="preserve"> o diminuire</w:t>
+            </w:r>
+            <w:r>
+              <w:rPr>
+                <w:rFonts w:asciiTheme="minorHAnsi" w:hAnsiTheme="minorHAnsi" w:cstheme="minorHAnsi"/>
+                <w:sz w:val="22"/>
+                <w:szCs w:val="22"/>
+              </w:rPr>
+              <w:t xml:space="preserve"> la quantità del prodotto</w:t>
             </w:r>
           </w:p>
         </w:tc>
@@ -17562,6 +17613,14 @@
               </w:rPr>
               <w:t>controlla se il prodotto è disponibile e aumenta la quantità inserita nel carrello</w:t>
             </w:r>
+            <w:r>
+              <w:rPr>
+                <w:rFonts w:asciiTheme="minorHAnsi" w:hAnsiTheme="minorHAnsi" w:cstheme="minorHAnsi"/>
+                <w:sz w:val="22"/>
+                <w:szCs w:val="22"/>
+              </w:rPr>
+              <w:t xml:space="preserve"> oppure diminuisce. </w:t>
+            </w:r>
           </w:p>
         </w:tc>
       </w:tr>
@@ -17769,7 +17828,7 @@
           <w:b/>
           <w:bCs/>
         </w:rPr>
-        <w:t>11</w:t>
+        <w:t>1</w:t>
       </w:r>
       <w:r>
         <w:rPr>
@@ -17777,6 +17836,14 @@
           <w:b/>
           <w:bCs/>
         </w:rPr>
+        <w:t>0</w:t>
+      </w:r>
+      <w:r>
+        <w:rPr>
+          <w:rFonts w:asciiTheme="minorHAnsi" w:hAnsiTheme="minorHAnsi" w:cstheme="minorHAnsi"/>
+          <w:b/>
+          <w:bCs/>
+        </w:rPr>
         <w:t xml:space="preserve">: </w:t>
       </w:r>
       <w:r>
@@ -17784,6 +17851,12 @@
           <w:rFonts w:asciiTheme="minorHAnsi" w:hAnsiTheme="minorHAnsi" w:cstheme="minorHAnsi"/>
         </w:rPr>
         <w:t>Rimozione prodotto dal carrello.</w:t>
+      </w:r>
+      <w:r>
+        <w:rPr>
+          <w:rFonts w:asciiTheme="minorHAnsi" w:hAnsiTheme="minorHAnsi" w:cstheme="minorHAnsi"/>
+        </w:rPr>
+        <w:t xml:space="preserve"> (Incluso in CdU3.9)</w:t>
       </w:r>
     </w:p>
     <w:tbl>
@@ -17939,7 +18012,39 @@
                 <w:sz w:val="22"/>
                 <w:szCs w:val="22"/>
               </w:rPr>
-              <w:t>trova nel carrello in cui è presente almeno un elemento</w:t>
+              <w:t>trova nel carrello in cui è presente</w:t>
+            </w:r>
+            <w:r>
+              <w:rPr>
+                <w:rFonts w:asciiTheme="minorHAnsi" w:hAnsiTheme="minorHAnsi" w:cstheme="minorHAnsi"/>
+                <w:sz w:val="22"/>
+                <w:szCs w:val="22"/>
+              </w:rPr>
+              <w:t xml:space="preserve"> </w:t>
+            </w:r>
+            <w:r>
+              <w:rPr>
+                <w:rFonts w:asciiTheme="minorHAnsi" w:hAnsiTheme="minorHAnsi" w:cstheme="minorHAnsi"/>
+                <w:sz w:val="22"/>
+                <w:szCs w:val="22"/>
+              </w:rPr>
+              <w:t xml:space="preserve">un </w:t>
+            </w:r>
+            <w:r>
+              <w:rPr>
+                <w:rFonts w:asciiTheme="minorHAnsi" w:hAnsiTheme="minorHAnsi" w:cstheme="minorHAnsi"/>
+                <w:sz w:val="22"/>
+                <w:szCs w:val="22"/>
+              </w:rPr>
+              <w:t xml:space="preserve">solo </w:t>
+            </w:r>
+            <w:r>
+              <w:rPr>
+                <w:rFonts w:asciiTheme="minorHAnsi" w:hAnsiTheme="minorHAnsi" w:cstheme="minorHAnsi"/>
+                <w:sz w:val="22"/>
+                <w:szCs w:val="22"/>
+              </w:rPr>
+              <w:t>elemento</w:t>
             </w:r>
             <w:r>
               <w:rPr>
@@ -18235,15 +18340,39 @@
                 <w:sz w:val="22"/>
                 <w:szCs w:val="22"/>
               </w:rPr>
-              <w:t xml:space="preserve">L’utente clicca sull’icona per </w:t>
-            </w:r>
-            <w:r>
-              <w:rPr>
-                <w:rFonts w:asciiTheme="minorHAnsi" w:hAnsiTheme="minorHAnsi" w:cstheme="minorHAnsi"/>
-                <w:sz w:val="22"/>
-                <w:szCs w:val="22"/>
-              </w:rPr>
-              <w:t>rimuovere il</w:t>
+              <w:t>L’utente clicca sull’icona per</w:t>
+            </w:r>
+            <w:r>
+              <w:rPr>
+                <w:rFonts w:asciiTheme="minorHAnsi" w:hAnsiTheme="minorHAnsi" w:cstheme="minorHAnsi"/>
+                <w:sz w:val="22"/>
+                <w:szCs w:val="22"/>
+              </w:rPr>
+              <w:t xml:space="preserve"> diminuire la quantità</w:t>
+            </w:r>
+            <w:r>
+              <w:rPr>
+                <w:rFonts w:asciiTheme="minorHAnsi" w:hAnsiTheme="minorHAnsi" w:cstheme="minorHAnsi"/>
+                <w:sz w:val="22"/>
+                <w:szCs w:val="22"/>
+              </w:rPr>
+              <w:t xml:space="preserve"> </w:t>
+            </w:r>
+            <w:r>
+              <w:rPr>
+                <w:rFonts w:asciiTheme="minorHAnsi" w:hAnsiTheme="minorHAnsi" w:cstheme="minorHAnsi"/>
+                <w:sz w:val="22"/>
+                <w:szCs w:val="22"/>
+              </w:rPr>
+              <w:t>de</w:t>
+            </w:r>
+            <w:r>
+              <w:rPr>
+                <w:rFonts w:asciiTheme="minorHAnsi" w:hAnsiTheme="minorHAnsi" w:cstheme="minorHAnsi"/>
+                <w:sz w:val="22"/>
+                <w:szCs w:val="22"/>
+              </w:rPr>
+              <w:t>l</w:t>
             </w:r>
             <w:r>
               <w:rPr>
@@ -18349,7 +18478,15 @@
                 <w:sz w:val="22"/>
                 <w:szCs w:val="22"/>
               </w:rPr>
-              <w:t xml:space="preserve">Il sistema </w:t>
+              <w:t>Se la quantità era pari a 1 e ora è a zero, i</w:t>
+            </w:r>
+            <w:r>
+              <w:rPr>
+                <w:rFonts w:asciiTheme="minorHAnsi" w:hAnsiTheme="minorHAnsi" w:cstheme="minorHAnsi"/>
+                <w:sz w:val="22"/>
+                <w:szCs w:val="22"/>
+              </w:rPr>
+              <w:t xml:space="preserve">l sistema </w:t>
             </w:r>
             <w:r>
               <w:rPr>
@@ -22778,7 +22915,15 @@
           <w:b/>
           <w:bCs/>
         </w:rPr>
-        <w:t>14</w:t>
+        <w:t>1</w:t>
+      </w:r>
+      <w:r>
+        <w:rPr>
+          <w:rFonts w:asciiTheme="minorHAnsi" w:hAnsiTheme="minorHAnsi" w:cstheme="minorHAnsi"/>
+          <w:b/>
+          <w:bCs/>
+        </w:rPr>
+        <w:t>5</w:t>
       </w:r>
       <w:r>
         <w:rPr>
@@ -23774,7 +23919,7 @@
           <w:b/>
           <w:bCs/>
         </w:rPr>
-        <w:t>5</w:t>
+        <w:t>6</w:t>
       </w:r>
       <w:r>
         <w:rPr>
@@ -24947,7 +25092,7 @@
           <w:b/>
           <w:bCs/>
         </w:rPr>
-        <w:t>6</w:t>
+        <w:t>7</w:t>
       </w:r>
       <w:r>
         <w:rPr>
@@ -26016,7 +26161,23 @@
           <w:b/>
           <w:bCs/>
         </w:rPr>
-        <w:t xml:space="preserve">3.17: </w:t>
+        <w:t>3.1</w:t>
+      </w:r>
+      <w:r>
+        <w:rPr>
+          <w:rFonts w:asciiTheme="minorHAnsi" w:hAnsiTheme="minorHAnsi" w:cstheme="minorHAnsi"/>
+          <w:b/>
+          <w:bCs/>
+        </w:rPr>
+        <w:t>8</w:t>
+      </w:r>
+      <w:r>
+        <w:rPr>
+          <w:rFonts w:asciiTheme="minorHAnsi" w:hAnsiTheme="minorHAnsi" w:cstheme="minorHAnsi"/>
+          <w:b/>
+          <w:bCs/>
+        </w:rPr>
+        <w:t xml:space="preserve">: </w:t>
       </w:r>
       <w:r>
         <w:rPr>
@@ -27000,7 +27161,7 @@
           <w:b/>
           <w:bCs/>
         </w:rPr>
-        <w:t>8</w:t>
+        <w:t>9</w:t>
       </w:r>
       <w:r>
         <w:rPr>
@@ -27973,7 +28134,7 @@
           <w:b/>
           <w:bCs/>
         </w:rPr>
-        <w:t>3.1</w:t>
+        <w:t>3.</w:t>
       </w:r>
       <w:r>
         <w:rPr>
@@ -27981,7 +28142,7 @@
           <w:b/>
           <w:bCs/>
         </w:rPr>
-        <w:t>9</w:t>
+        <w:t>20</w:t>
       </w:r>
       <w:r>
         <w:rPr>
@@ -28866,6 +29027,947 @@
     </w:p>
     <w:p>
       <w:pPr>
+        <w:pStyle w:val="Paragrafoelenco"/>
+        <w:numPr>
+          <w:ilvl w:val="0"/>
+          <w:numId w:val="54"/>
+        </w:numPr>
+        <w:rPr>
+          <w:rFonts w:asciiTheme="minorHAnsi" w:hAnsiTheme="minorHAnsi" w:cstheme="minorHAnsi"/>
+          <w:b/>
+          <w:bCs/>
+        </w:rPr>
+      </w:pPr>
+      <w:r>
+        <w:rPr>
+          <w:rFonts w:asciiTheme="minorHAnsi" w:hAnsiTheme="minorHAnsi" w:cstheme="minorHAnsi"/>
+          <w:b/>
+          <w:bCs/>
+        </w:rPr>
+        <w:t>CdU</w:t>
+      </w:r>
+      <w:r>
+        <w:rPr>
+          <w:rFonts w:asciiTheme="minorHAnsi" w:hAnsiTheme="minorHAnsi" w:cstheme="minorHAnsi"/>
+          <w:b/>
+          <w:bCs/>
+        </w:rPr>
+        <w:t xml:space="preserve">3.21: </w:t>
+      </w:r>
+      <w:r>
+        <w:rPr>
+          <w:rFonts w:asciiTheme="minorHAnsi" w:hAnsiTheme="minorHAnsi" w:cstheme="minorHAnsi"/>
+        </w:rPr>
+        <w:t xml:space="preserve">Cancellazione di prodotto dal catalogo. </w:t>
+      </w:r>
+    </w:p>
+    <w:tbl>
+      <w:tblPr>
+        <w:tblStyle w:val="Tabellagriglia5scura-colore5"/>
+        <w:tblW w:w="0" w:type="auto"/>
+        <w:tblLook w:val="04A0" w:firstRow="1" w:lastRow="0" w:firstColumn="1" w:lastColumn="0" w:noHBand="0" w:noVBand="1"/>
+      </w:tblPr>
+      <w:tblGrid>
+        <w:gridCol w:w="2972"/>
+        <w:gridCol w:w="3328"/>
+        <w:gridCol w:w="3328"/>
+      </w:tblGrid>
+      <w:tr>
+        <w:trPr>
+          <w:cnfStyle w:val="100000000000" w:firstRow="1" w:lastRow="0" w:firstColumn="0" w:lastColumn="0" w:oddVBand="0" w:evenVBand="0" w:oddHBand="0" w:evenHBand="0" w:firstRowFirstColumn="0" w:firstRowLastColumn="0" w:lastRowFirstColumn="0" w:lastRowLastColumn="0"/>
+          <w:trHeight w:val="135"/>
+        </w:trPr>
+        <w:tc>
+          <w:tcPr>
+            <w:cnfStyle w:val="001000000000" w:firstRow="0" w:lastRow="0" w:firstColumn="1" w:lastColumn="0" w:oddVBand="0" w:evenVBand="0" w:oddHBand="0" w:evenHBand="0" w:firstRowFirstColumn="0" w:firstRowLastColumn="0" w:lastRowFirstColumn="0" w:lastRowLastColumn="0"/>
+            <w:tcW w:w="2972" w:type="dxa"/>
+            <w:shd w:val="clear" w:color="auto" w:fill="1F4E79" w:themeFill="accent5" w:themeFillShade="80"/>
+          </w:tcPr>
+          <w:p>
+            <w:pPr>
+              <w:spacing w:line="254" w:lineRule="auto"/>
+              <w:jc w:val="right"/>
+              <w:rPr>
+                <w:rFonts w:asciiTheme="minorHAnsi" w:hAnsiTheme="minorHAnsi" w:cstheme="minorHAnsi"/>
+                <w:b w:val="0"/>
+                <w:bCs w:val="0"/>
+                <w:i/>
+                <w:iCs/>
+              </w:rPr>
+            </w:pPr>
+            <w:r>
+              <w:rPr>
+                <w:rFonts w:asciiTheme="minorHAnsi" w:hAnsiTheme="minorHAnsi" w:cstheme="minorHAnsi"/>
+                <w:b w:val="0"/>
+                <w:bCs w:val="0"/>
+                <w:i/>
+                <w:iCs/>
+              </w:rPr>
+              <w:t>Caso d’Uso</w:t>
+            </w:r>
+          </w:p>
+        </w:tc>
+        <w:tc>
+          <w:tcPr>
+            <w:tcW w:w="6656" w:type="dxa"/>
+            <w:gridSpan w:val="2"/>
+            <w:shd w:val="clear" w:color="auto" w:fill="BDD6EE" w:themeFill="accent5" w:themeFillTint="66"/>
+          </w:tcPr>
+          <w:p>
+            <w:pPr>
+              <w:jc w:val="center"/>
+              <w:cnfStyle w:val="100000000000" w:firstRow="1" w:lastRow="0" w:firstColumn="0" w:lastColumn="0" w:oddVBand="0" w:evenVBand="0" w:oddHBand="0" w:evenHBand="0" w:firstRowFirstColumn="0" w:firstRowLastColumn="0" w:lastRowFirstColumn="0" w:lastRowLastColumn="0"/>
+              <w:rPr>
+                <w:rFonts w:asciiTheme="minorHAnsi" w:hAnsiTheme="minorHAnsi" w:cstheme="minorHAnsi"/>
+                <w:b w:val="0"/>
+                <w:bCs w:val="0"/>
+                <w:i/>
+                <w:iCs/>
+                <w:color w:val="auto"/>
+              </w:rPr>
+            </w:pPr>
+            <w:r>
+              <w:rPr>
+                <w:rFonts w:asciiTheme="minorHAnsi" w:hAnsiTheme="minorHAnsi" w:cstheme="minorHAnsi"/>
+                <w:b w:val="0"/>
+                <w:bCs w:val="0"/>
+                <w:i/>
+                <w:iCs/>
+                <w:color w:val="auto"/>
+              </w:rPr>
+              <w:t>Rimozione prodotto nel catalogo</w:t>
+            </w:r>
+          </w:p>
+        </w:tc>
+      </w:tr>
+      <w:tr>
+        <w:trPr>
+          <w:cnfStyle w:val="000000100000" w:firstRow="0" w:lastRow="0" w:firstColumn="0" w:lastColumn="0" w:oddVBand="0" w:evenVBand="0" w:oddHBand="1" w:evenHBand="0" w:firstRowFirstColumn="0" w:firstRowLastColumn="0" w:lastRowFirstColumn="0" w:lastRowLastColumn="0"/>
+          <w:trHeight w:val="135"/>
+        </w:trPr>
+        <w:tc>
+          <w:tcPr>
+            <w:cnfStyle w:val="001000000000" w:firstRow="0" w:lastRow="0" w:firstColumn="1" w:lastColumn="0" w:oddVBand="0" w:evenVBand="0" w:oddHBand="0" w:evenHBand="0" w:firstRowFirstColumn="0" w:firstRowLastColumn="0" w:lastRowFirstColumn="0" w:lastRowLastColumn="0"/>
+            <w:tcW w:w="2972" w:type="dxa"/>
+            <w:shd w:val="clear" w:color="auto" w:fill="1F4E79" w:themeFill="accent5" w:themeFillShade="80"/>
+          </w:tcPr>
+          <w:p>
+            <w:pPr>
+              <w:spacing w:line="254" w:lineRule="auto"/>
+              <w:jc w:val="right"/>
+              <w:rPr>
+                <w:rFonts w:asciiTheme="minorHAnsi" w:hAnsiTheme="minorHAnsi" w:cstheme="minorHAnsi"/>
+                <w:i/>
+                <w:iCs/>
+              </w:rPr>
+            </w:pPr>
+            <w:r>
+              <w:rPr>
+                <w:rFonts w:asciiTheme="minorHAnsi" w:hAnsiTheme="minorHAnsi" w:cstheme="minorHAnsi"/>
+                <w:b w:val="0"/>
+                <w:bCs w:val="0"/>
+                <w:i/>
+                <w:iCs/>
+              </w:rPr>
+              <w:t>Entry Condition</w:t>
+            </w:r>
+          </w:p>
+        </w:tc>
+        <w:tc>
+          <w:tcPr>
+            <w:tcW w:w="6656" w:type="dxa"/>
+            <w:gridSpan w:val="2"/>
+          </w:tcPr>
+          <w:p>
+            <w:pPr>
+              <w:cnfStyle w:val="000000100000" w:firstRow="0" w:lastRow="0" w:firstColumn="0" w:lastColumn="0" w:oddVBand="0" w:evenVBand="0" w:oddHBand="1" w:evenHBand="0" w:firstRowFirstColumn="0" w:firstRowLastColumn="0" w:lastRowFirstColumn="0" w:lastRowLastColumn="0"/>
+              <w:rPr>
+                <w:rFonts w:asciiTheme="minorHAnsi" w:hAnsiTheme="minorHAnsi" w:cstheme="minorHAnsi"/>
+                <w:i/>
+                <w:iCs/>
+              </w:rPr>
+            </w:pPr>
+            <w:r>
+              <w:rPr>
+                <w:rFonts w:asciiTheme="minorHAnsi" w:hAnsiTheme="minorHAnsi" w:cstheme="minorHAnsi"/>
+                <w:sz w:val="22"/>
+                <w:szCs w:val="22"/>
+              </w:rPr>
+              <w:t xml:space="preserve">Il gestore del catalogo sta visualizzando </w:t>
+            </w:r>
+            <w:r>
+              <w:rPr>
+                <w:rFonts w:asciiTheme="minorHAnsi" w:hAnsiTheme="minorHAnsi" w:cstheme="minorHAnsi"/>
+                <w:sz w:val="22"/>
+                <w:szCs w:val="22"/>
+              </w:rPr>
+              <w:t xml:space="preserve">il catalogo. </w:t>
+            </w:r>
+            <w:r>
+              <w:rPr>
+                <w:rFonts w:asciiTheme="minorHAnsi" w:hAnsiTheme="minorHAnsi" w:cstheme="minorHAnsi"/>
+                <w:sz w:val="22"/>
+                <w:szCs w:val="22"/>
+              </w:rPr>
+              <w:t xml:space="preserve"> </w:t>
+            </w:r>
+          </w:p>
+        </w:tc>
+      </w:tr>
+      <w:tr>
+        <w:trPr>
+          <w:trHeight w:val="135"/>
+        </w:trPr>
+        <w:tc>
+          <w:tcPr>
+            <w:cnfStyle w:val="001000000000" w:firstRow="0" w:lastRow="0" w:firstColumn="1" w:lastColumn="0" w:oddVBand="0" w:evenVBand="0" w:oddHBand="0" w:evenHBand="0" w:firstRowFirstColumn="0" w:firstRowLastColumn="0" w:lastRowFirstColumn="0" w:lastRowLastColumn="0"/>
+            <w:tcW w:w="2972" w:type="dxa"/>
+            <w:shd w:val="clear" w:color="auto" w:fill="1F4E79" w:themeFill="accent5" w:themeFillShade="80"/>
+          </w:tcPr>
+          <w:p>
+            <w:pPr>
+              <w:spacing w:line="254" w:lineRule="auto"/>
+              <w:jc w:val="right"/>
+              <w:rPr>
+                <w:rFonts w:asciiTheme="minorHAnsi" w:hAnsiTheme="minorHAnsi" w:cstheme="minorHAnsi"/>
+                <w:b w:val="0"/>
+                <w:bCs w:val="0"/>
+                <w:i/>
+                <w:iCs/>
+              </w:rPr>
+            </w:pPr>
+            <w:r>
+              <w:rPr>
+                <w:rFonts w:asciiTheme="minorHAnsi" w:hAnsiTheme="minorHAnsi" w:cstheme="minorHAnsi"/>
+                <w:b w:val="0"/>
+                <w:bCs w:val="0"/>
+                <w:i/>
+                <w:iCs/>
+              </w:rPr>
+              <w:t>Attori</w:t>
+            </w:r>
+          </w:p>
+        </w:tc>
+        <w:tc>
+          <w:tcPr>
+            <w:tcW w:w="6656" w:type="dxa"/>
+            <w:gridSpan w:val="2"/>
+          </w:tcPr>
+          <w:p>
+            <w:pPr>
+              <w:spacing w:line="254" w:lineRule="auto"/>
+              <w:jc w:val="center"/>
+              <w:cnfStyle w:val="000000000000" w:firstRow="0" w:lastRow="0" w:firstColumn="0" w:lastColumn="0" w:oddVBand="0" w:evenVBand="0" w:oddHBand="0" w:evenHBand="0" w:firstRowFirstColumn="0" w:firstRowLastColumn="0" w:lastRowFirstColumn="0" w:lastRowLastColumn="0"/>
+              <w:rPr>
+                <w:rFonts w:asciiTheme="minorHAnsi" w:hAnsiTheme="minorHAnsi" w:cstheme="minorHAnsi"/>
+                <w:i/>
+                <w:iCs/>
+              </w:rPr>
+            </w:pPr>
+            <w:r>
+              <w:rPr>
+                <w:rFonts w:asciiTheme="minorHAnsi" w:hAnsiTheme="minorHAnsi" w:cstheme="minorHAnsi"/>
+                <w:i/>
+                <w:iCs/>
+              </w:rPr>
+              <w:t>Gestore del catalogo</w:t>
+            </w:r>
+          </w:p>
+        </w:tc>
+      </w:tr>
+      <w:tr>
+        <w:trPr>
+          <w:cnfStyle w:val="000000100000" w:firstRow="0" w:lastRow="0" w:firstColumn="0" w:lastColumn="0" w:oddVBand="0" w:evenVBand="0" w:oddHBand="1" w:evenHBand="0" w:firstRowFirstColumn="0" w:firstRowLastColumn="0" w:lastRowFirstColumn="0" w:lastRowLastColumn="0"/>
+          <w:trHeight w:val="135"/>
+        </w:trPr>
+        <w:tc>
+          <w:tcPr>
+            <w:cnfStyle w:val="001000000000" w:firstRow="0" w:lastRow="0" w:firstColumn="1" w:lastColumn="0" w:oddVBand="0" w:evenVBand="0" w:oddHBand="0" w:evenHBand="0" w:firstRowFirstColumn="0" w:firstRowLastColumn="0" w:lastRowFirstColumn="0" w:lastRowLastColumn="0"/>
+            <w:tcW w:w="2972" w:type="dxa"/>
+            <w:vMerge w:val="restart"/>
+            <w:shd w:val="clear" w:color="auto" w:fill="1F4E79" w:themeFill="accent5" w:themeFillShade="80"/>
+            <w:hideMark/>
+          </w:tcPr>
+          <w:p>
+            <w:pPr>
+              <w:spacing w:line="254" w:lineRule="auto"/>
+              <w:jc w:val="right"/>
+              <w:rPr>
+                <w:rFonts w:asciiTheme="minorHAnsi" w:hAnsiTheme="minorHAnsi" w:cstheme="minorHAnsi"/>
+                <w:i/>
+                <w:iCs/>
+              </w:rPr>
+            </w:pPr>
+          </w:p>
+          <w:p>
+            <w:pPr>
+              <w:spacing w:line="254" w:lineRule="auto"/>
+              <w:jc w:val="right"/>
+              <w:rPr>
+                <w:rFonts w:asciiTheme="minorHAnsi" w:hAnsiTheme="minorHAnsi" w:cstheme="minorHAnsi"/>
+                <w:i/>
+                <w:iCs/>
+              </w:rPr>
+            </w:pPr>
+          </w:p>
+          <w:p>
+            <w:pPr>
+              <w:spacing w:line="254" w:lineRule="auto"/>
+              <w:jc w:val="right"/>
+              <w:rPr>
+                <w:rFonts w:asciiTheme="minorHAnsi" w:hAnsiTheme="minorHAnsi" w:cstheme="minorHAnsi"/>
+                <w:b w:val="0"/>
+                <w:bCs w:val="0"/>
+                <w:i/>
+                <w:iCs/>
+              </w:rPr>
+            </w:pPr>
+          </w:p>
+          <w:p>
+            <w:pPr>
+              <w:spacing w:line="254" w:lineRule="auto"/>
+              <w:jc w:val="right"/>
+              <w:rPr>
+                <w:rFonts w:asciiTheme="minorHAnsi" w:hAnsiTheme="minorHAnsi" w:cstheme="minorHAnsi"/>
+                <w:b w:val="0"/>
+                <w:bCs w:val="0"/>
+                <w:i/>
+                <w:iCs/>
+              </w:rPr>
+            </w:pPr>
+          </w:p>
+          <w:p>
+            <w:pPr>
+              <w:spacing w:line="254" w:lineRule="auto"/>
+              <w:jc w:val="right"/>
+              <w:rPr>
+                <w:rFonts w:asciiTheme="minorHAnsi" w:hAnsiTheme="minorHAnsi" w:cstheme="minorHAnsi"/>
+                <w:b w:val="0"/>
+                <w:bCs w:val="0"/>
+                <w:i/>
+                <w:iCs/>
+              </w:rPr>
+            </w:pPr>
+          </w:p>
+          <w:p>
+            <w:pPr>
+              <w:spacing w:line="254" w:lineRule="auto"/>
+              <w:rPr>
+                <w:rFonts w:asciiTheme="minorHAnsi" w:hAnsiTheme="minorHAnsi" w:cstheme="minorHAnsi"/>
+                <w:i/>
+                <w:iCs/>
+              </w:rPr>
+            </w:pPr>
+            <w:r>
+              <w:rPr>
+                <w:rFonts w:asciiTheme="minorHAnsi" w:hAnsiTheme="minorHAnsi" w:cstheme="minorHAnsi"/>
+                <w:b w:val="0"/>
+                <w:bCs w:val="0"/>
+                <w:i/>
+                <w:iCs/>
+              </w:rPr>
+              <w:t xml:space="preserve">        </w:t>
+            </w:r>
+          </w:p>
+          <w:p>
+            <w:pPr>
+              <w:spacing w:line="254" w:lineRule="auto"/>
+              <w:jc w:val="right"/>
+              <w:rPr>
+                <w:rFonts w:asciiTheme="minorHAnsi" w:hAnsiTheme="minorHAnsi" w:cstheme="minorHAnsi"/>
+                <w:b w:val="0"/>
+                <w:bCs w:val="0"/>
+                <w:i/>
+                <w:iCs/>
+              </w:rPr>
+            </w:pPr>
+            <w:r>
+              <w:rPr>
+                <w:rFonts w:asciiTheme="minorHAnsi" w:hAnsiTheme="minorHAnsi" w:cstheme="minorHAnsi"/>
+                <w:b w:val="0"/>
+                <w:bCs w:val="0"/>
+                <w:i/>
+                <w:iCs/>
+              </w:rPr>
+              <w:t xml:space="preserve">          </w:t>
+            </w:r>
+            <w:r>
+              <w:rPr>
+                <w:rFonts w:asciiTheme="minorHAnsi" w:hAnsiTheme="minorHAnsi" w:cstheme="minorHAnsi"/>
+                <w:b w:val="0"/>
+                <w:bCs w:val="0"/>
+                <w:i/>
+                <w:iCs/>
+              </w:rPr>
+              <w:t>Flusso degli Eventi</w:t>
+            </w:r>
+          </w:p>
+          <w:p>
+            <w:pPr>
+              <w:rPr>
+                <w:rFonts w:asciiTheme="minorHAnsi" w:hAnsiTheme="minorHAnsi" w:cstheme="minorHAnsi"/>
+                <w:b w:val="0"/>
+                <w:bCs w:val="0"/>
+                <w:i/>
+                <w:iCs/>
+              </w:rPr>
+            </w:pPr>
+          </w:p>
+        </w:tc>
+        <w:tc>
+          <w:tcPr>
+            <w:tcW w:w="3328" w:type="dxa"/>
+            <w:shd w:val="clear" w:color="auto" w:fill="1F4E79" w:themeFill="accent5" w:themeFillShade="80"/>
+            <w:hideMark/>
+          </w:tcPr>
+          <w:p>
+            <w:pPr>
+              <w:spacing w:line="254" w:lineRule="auto"/>
+              <w:cnfStyle w:val="000000100000" w:firstRow="0" w:lastRow="0" w:firstColumn="0" w:lastColumn="0" w:oddVBand="0" w:evenVBand="0" w:oddHBand="1" w:evenHBand="0" w:firstRowFirstColumn="0" w:firstRowLastColumn="0" w:lastRowFirstColumn="0" w:lastRowLastColumn="0"/>
+              <w:rPr>
+                <w:rFonts w:asciiTheme="minorHAnsi" w:hAnsiTheme="minorHAnsi" w:cstheme="minorHAnsi"/>
+                <w:i/>
+                <w:iCs/>
+              </w:rPr>
+            </w:pPr>
+            <w:r>
+              <w:rPr>
+                <w:rFonts w:asciiTheme="minorHAnsi" w:hAnsiTheme="minorHAnsi" w:cstheme="minorHAnsi"/>
+                <w:i/>
+                <w:iCs/>
+              </w:rPr>
+              <w:t>Utente</w:t>
+            </w:r>
+          </w:p>
+        </w:tc>
+        <w:tc>
+          <w:tcPr>
+            <w:tcW w:w="3328" w:type="dxa"/>
+            <w:shd w:val="clear" w:color="auto" w:fill="1F4E79" w:themeFill="accent5" w:themeFillShade="80"/>
+            <w:hideMark/>
+          </w:tcPr>
+          <w:p>
+            <w:pPr>
+              <w:spacing w:line="254" w:lineRule="auto"/>
+              <w:jc w:val="center"/>
+              <w:cnfStyle w:val="000000100000" w:firstRow="0" w:lastRow="0" w:firstColumn="0" w:lastColumn="0" w:oddVBand="0" w:evenVBand="0" w:oddHBand="1" w:evenHBand="0" w:firstRowFirstColumn="0" w:firstRowLastColumn="0" w:lastRowFirstColumn="0" w:lastRowLastColumn="0"/>
+              <w:rPr>
+                <w:rFonts w:asciiTheme="minorHAnsi" w:hAnsiTheme="minorHAnsi" w:cstheme="minorHAnsi"/>
+                <w:i/>
+                <w:iCs/>
+              </w:rPr>
+            </w:pPr>
+            <w:r>
+              <w:rPr>
+                <w:rFonts w:asciiTheme="minorHAnsi" w:hAnsiTheme="minorHAnsi" w:cstheme="minorHAnsi"/>
+                <w:i/>
+                <w:iCs/>
+              </w:rPr>
+              <w:t>Sistema</w:t>
+            </w:r>
+          </w:p>
+        </w:tc>
+      </w:tr>
+      <w:tr>
+        <w:trPr>
+          <w:trHeight w:val="135"/>
+        </w:trPr>
+        <w:tc>
+          <w:tcPr>
+            <w:cnfStyle w:val="001000000000" w:firstRow="0" w:lastRow="0" w:firstColumn="1" w:lastColumn="0" w:oddVBand="0" w:evenVBand="0" w:oddHBand="0" w:evenHBand="0" w:firstRowFirstColumn="0" w:firstRowLastColumn="0" w:lastRowFirstColumn="0" w:lastRowLastColumn="0"/>
+            <w:tcW w:w="2972" w:type="dxa"/>
+            <w:vMerge/>
+            <w:shd w:val="clear" w:color="auto" w:fill="1F4E79" w:themeFill="accent5" w:themeFillShade="80"/>
+            <w:hideMark/>
+          </w:tcPr>
+          <w:p>
+            <w:pPr>
+              <w:widowControl/>
+              <w:suppressAutoHyphens w:val="0"/>
+              <w:spacing w:line="276" w:lineRule="auto"/>
+              <w:rPr>
+                <w:rFonts w:asciiTheme="minorHAnsi" w:hAnsiTheme="minorHAnsi" w:cstheme="minorHAnsi"/>
+                <w:b w:val="0"/>
+                <w:bCs w:val="0"/>
+                <w:i/>
+                <w:iCs/>
+              </w:rPr>
+            </w:pPr>
+          </w:p>
+        </w:tc>
+        <w:tc>
+          <w:tcPr>
+            <w:tcW w:w="3328" w:type="dxa"/>
+            <w:hideMark/>
+          </w:tcPr>
+          <w:p>
+            <w:pPr>
+              <w:pStyle w:val="Paragrafoelenco"/>
+              <w:numPr>
+                <w:ilvl w:val="0"/>
+                <w:numId w:val="80"/>
+              </w:numPr>
+              <w:spacing w:line="254" w:lineRule="auto"/>
+              <w:cnfStyle w:val="000000000000" w:firstRow="0" w:lastRow="0" w:firstColumn="0" w:lastColumn="0" w:oddVBand="0" w:evenVBand="0" w:oddHBand="0" w:evenHBand="0" w:firstRowFirstColumn="0" w:firstRowLastColumn="0" w:lastRowFirstColumn="0" w:lastRowLastColumn="0"/>
+              <w:rPr>
+                <w:rFonts w:asciiTheme="minorHAnsi" w:hAnsiTheme="minorHAnsi" w:cstheme="minorHAnsi"/>
+                <w:sz w:val="22"/>
+                <w:szCs w:val="22"/>
+              </w:rPr>
+            </w:pPr>
+            <w:r>
+              <w:rPr>
+                <w:rFonts w:asciiTheme="minorHAnsi" w:hAnsiTheme="minorHAnsi" w:cstheme="minorHAnsi"/>
+                <w:sz w:val="22"/>
+                <w:szCs w:val="22"/>
+              </w:rPr>
+              <w:t xml:space="preserve">Il gestore </w:t>
+            </w:r>
+            <w:r>
+              <w:rPr>
+                <w:rFonts w:asciiTheme="minorHAnsi" w:hAnsiTheme="minorHAnsi" w:cstheme="minorHAnsi"/>
+                <w:sz w:val="22"/>
+                <w:szCs w:val="22"/>
+              </w:rPr>
+              <w:t>del catalogo</w:t>
+            </w:r>
+            <w:r>
+              <w:rPr>
+                <w:rFonts w:asciiTheme="minorHAnsi" w:hAnsiTheme="minorHAnsi" w:cstheme="minorHAnsi"/>
+                <w:sz w:val="22"/>
+                <w:szCs w:val="22"/>
+              </w:rPr>
+              <w:t xml:space="preserve"> dopo aver trovato </w:t>
+            </w:r>
+            <w:r>
+              <w:rPr>
+                <w:rFonts w:asciiTheme="minorHAnsi" w:hAnsiTheme="minorHAnsi" w:cstheme="minorHAnsi"/>
+                <w:sz w:val="22"/>
+                <w:szCs w:val="22"/>
+              </w:rPr>
+              <w:t>il prodotto interessato</w:t>
+            </w:r>
+            <w:r>
+              <w:rPr>
+                <w:rFonts w:asciiTheme="minorHAnsi" w:hAnsiTheme="minorHAnsi" w:cstheme="minorHAnsi"/>
+                <w:sz w:val="22"/>
+                <w:szCs w:val="22"/>
+              </w:rPr>
+              <w:t xml:space="preserve"> i clicca sul bottone</w:t>
+            </w:r>
+            <w:r>
+              <w:rPr>
+                <w:rFonts w:asciiTheme="minorHAnsi" w:hAnsiTheme="minorHAnsi" w:cstheme="minorHAnsi"/>
+                <w:sz w:val="22"/>
+                <w:szCs w:val="22"/>
+              </w:rPr>
+              <w:t xml:space="preserve"> “RIMUOVI PRODOTTO”</w:t>
+            </w:r>
+            <w:r>
+              <w:rPr>
+                <w:rFonts w:asciiTheme="minorHAnsi" w:hAnsiTheme="minorHAnsi" w:cstheme="minorHAnsi"/>
+                <w:sz w:val="22"/>
+                <w:szCs w:val="22"/>
+              </w:rPr>
+              <w:t xml:space="preserve">. </w:t>
+            </w:r>
+          </w:p>
+        </w:tc>
+        <w:tc>
+          <w:tcPr>
+            <w:tcW w:w="3328" w:type="dxa"/>
+          </w:tcPr>
+          <w:p>
+            <w:pPr>
+              <w:spacing w:line="254" w:lineRule="auto"/>
+              <w:cnfStyle w:val="000000000000" w:firstRow="0" w:lastRow="0" w:firstColumn="0" w:lastColumn="0" w:oddVBand="0" w:evenVBand="0" w:oddHBand="0" w:evenHBand="0" w:firstRowFirstColumn="0" w:firstRowLastColumn="0" w:lastRowFirstColumn="0" w:lastRowLastColumn="0"/>
+              <w:rPr>
+                <w:rFonts w:asciiTheme="minorHAnsi" w:hAnsiTheme="minorHAnsi" w:cstheme="minorHAnsi"/>
+                <w:sz w:val="22"/>
+                <w:szCs w:val="22"/>
+              </w:rPr>
+            </w:pPr>
+          </w:p>
+        </w:tc>
+      </w:tr>
+      <w:tr>
+        <w:trPr>
+          <w:cnfStyle w:val="000000100000" w:firstRow="0" w:lastRow="0" w:firstColumn="0" w:lastColumn="0" w:oddVBand="0" w:evenVBand="0" w:oddHBand="1" w:evenHBand="0" w:firstRowFirstColumn="0" w:firstRowLastColumn="0" w:lastRowFirstColumn="0" w:lastRowLastColumn="0"/>
+          <w:trHeight w:val="1990"/>
+        </w:trPr>
+        <w:tc>
+          <w:tcPr>
+            <w:cnfStyle w:val="001000000000" w:firstRow="0" w:lastRow="0" w:firstColumn="1" w:lastColumn="0" w:oddVBand="0" w:evenVBand="0" w:oddHBand="0" w:evenHBand="0" w:firstRowFirstColumn="0" w:firstRowLastColumn="0" w:lastRowFirstColumn="0" w:lastRowLastColumn="0"/>
+            <w:tcW w:w="2972" w:type="dxa"/>
+            <w:vMerge/>
+            <w:shd w:val="clear" w:color="auto" w:fill="1F4E79" w:themeFill="accent5" w:themeFillShade="80"/>
+            <w:hideMark/>
+          </w:tcPr>
+          <w:p>
+            <w:pPr>
+              <w:widowControl/>
+              <w:suppressAutoHyphens w:val="0"/>
+              <w:spacing w:line="276" w:lineRule="auto"/>
+              <w:rPr>
+                <w:rFonts w:asciiTheme="minorHAnsi" w:hAnsiTheme="minorHAnsi" w:cstheme="minorHAnsi"/>
+                <w:b w:val="0"/>
+                <w:bCs w:val="0"/>
+                <w:i/>
+                <w:iCs/>
+              </w:rPr>
+            </w:pPr>
+          </w:p>
+        </w:tc>
+        <w:tc>
+          <w:tcPr>
+            <w:tcW w:w="3328" w:type="dxa"/>
+          </w:tcPr>
+          <w:p>
+            <w:pPr>
+              <w:spacing w:line="254" w:lineRule="auto"/>
+              <w:cnfStyle w:val="000000100000" w:firstRow="0" w:lastRow="0" w:firstColumn="0" w:lastColumn="0" w:oddVBand="0" w:evenVBand="0" w:oddHBand="1" w:evenHBand="0" w:firstRowFirstColumn="0" w:firstRowLastColumn="0" w:lastRowFirstColumn="0" w:lastRowLastColumn="0"/>
+              <w:rPr>
+                <w:rFonts w:asciiTheme="minorHAnsi" w:hAnsiTheme="minorHAnsi" w:cstheme="minorHAnsi"/>
+                <w:sz w:val="22"/>
+                <w:szCs w:val="22"/>
+              </w:rPr>
+            </w:pPr>
+          </w:p>
+          <w:p>
+            <w:pPr>
+              <w:spacing w:line="254" w:lineRule="auto"/>
+              <w:cnfStyle w:val="000000100000" w:firstRow="0" w:lastRow="0" w:firstColumn="0" w:lastColumn="0" w:oddVBand="0" w:evenVBand="0" w:oddHBand="1" w:evenHBand="0" w:firstRowFirstColumn="0" w:firstRowLastColumn="0" w:lastRowFirstColumn="0" w:lastRowLastColumn="0"/>
+              <w:rPr>
+                <w:rFonts w:asciiTheme="minorHAnsi" w:hAnsiTheme="minorHAnsi" w:cstheme="minorHAnsi"/>
+                <w:sz w:val="22"/>
+                <w:szCs w:val="22"/>
+              </w:rPr>
+            </w:pPr>
+          </w:p>
+          <w:p>
+            <w:pPr>
+              <w:spacing w:line="254" w:lineRule="auto"/>
+              <w:cnfStyle w:val="000000100000" w:firstRow="0" w:lastRow="0" w:firstColumn="0" w:lastColumn="0" w:oddVBand="0" w:evenVBand="0" w:oddHBand="1" w:evenHBand="0" w:firstRowFirstColumn="0" w:firstRowLastColumn="0" w:lastRowFirstColumn="0" w:lastRowLastColumn="0"/>
+              <w:rPr>
+                <w:rFonts w:asciiTheme="minorHAnsi" w:hAnsiTheme="minorHAnsi" w:cstheme="minorHAnsi"/>
+                <w:sz w:val="22"/>
+                <w:szCs w:val="22"/>
+              </w:rPr>
+            </w:pPr>
+          </w:p>
+          <w:p>
+            <w:pPr>
+              <w:spacing w:line="254" w:lineRule="auto"/>
+              <w:cnfStyle w:val="000000100000" w:firstRow="0" w:lastRow="0" w:firstColumn="0" w:lastColumn="0" w:oddVBand="0" w:evenVBand="0" w:oddHBand="1" w:evenHBand="0" w:firstRowFirstColumn="0" w:firstRowLastColumn="0" w:lastRowFirstColumn="0" w:lastRowLastColumn="0"/>
+              <w:rPr>
+                <w:rFonts w:asciiTheme="minorHAnsi" w:hAnsiTheme="minorHAnsi" w:cstheme="minorHAnsi"/>
+                <w:sz w:val="22"/>
+                <w:szCs w:val="22"/>
+              </w:rPr>
+            </w:pPr>
+          </w:p>
+          <w:p>
+            <w:pPr>
+              <w:spacing w:line="254" w:lineRule="auto"/>
+              <w:cnfStyle w:val="000000100000" w:firstRow="0" w:lastRow="0" w:firstColumn="0" w:lastColumn="0" w:oddVBand="0" w:evenVBand="0" w:oddHBand="1" w:evenHBand="0" w:firstRowFirstColumn="0" w:firstRowLastColumn="0" w:lastRowFirstColumn="0" w:lastRowLastColumn="0"/>
+              <w:rPr>
+                <w:rFonts w:asciiTheme="minorHAnsi" w:hAnsiTheme="minorHAnsi" w:cstheme="minorHAnsi"/>
+                <w:sz w:val="22"/>
+                <w:szCs w:val="22"/>
+              </w:rPr>
+            </w:pPr>
+          </w:p>
+          <w:p>
+            <w:pPr>
+              <w:spacing w:line="254" w:lineRule="auto"/>
+              <w:cnfStyle w:val="000000100000" w:firstRow="0" w:lastRow="0" w:firstColumn="0" w:lastColumn="0" w:oddVBand="0" w:evenVBand="0" w:oddHBand="1" w:evenHBand="0" w:firstRowFirstColumn="0" w:firstRowLastColumn="0" w:lastRowFirstColumn="0" w:lastRowLastColumn="0"/>
+              <w:rPr>
+                <w:rFonts w:asciiTheme="minorHAnsi" w:hAnsiTheme="minorHAnsi" w:cstheme="minorHAnsi"/>
+                <w:sz w:val="22"/>
+                <w:szCs w:val="22"/>
+              </w:rPr>
+            </w:pPr>
+          </w:p>
+          <w:p>
+            <w:pPr>
+              <w:spacing w:line="254" w:lineRule="auto"/>
+              <w:cnfStyle w:val="000000100000" w:firstRow="0" w:lastRow="0" w:firstColumn="0" w:lastColumn="0" w:oddVBand="0" w:evenVBand="0" w:oddHBand="1" w:evenHBand="0" w:firstRowFirstColumn="0" w:firstRowLastColumn="0" w:lastRowFirstColumn="0" w:lastRowLastColumn="0"/>
+              <w:rPr>
+                <w:rFonts w:asciiTheme="minorHAnsi" w:hAnsiTheme="minorHAnsi" w:cstheme="minorHAnsi"/>
+                <w:sz w:val="22"/>
+                <w:szCs w:val="22"/>
+              </w:rPr>
+            </w:pPr>
+          </w:p>
+          <w:p>
+            <w:pPr>
+              <w:spacing w:line="254" w:lineRule="auto"/>
+              <w:cnfStyle w:val="000000100000" w:firstRow="0" w:lastRow="0" w:firstColumn="0" w:lastColumn="0" w:oddVBand="0" w:evenVBand="0" w:oddHBand="1" w:evenHBand="0" w:firstRowFirstColumn="0" w:firstRowLastColumn="0" w:lastRowFirstColumn="0" w:lastRowLastColumn="0"/>
+              <w:rPr>
+                <w:rFonts w:asciiTheme="minorHAnsi" w:hAnsiTheme="minorHAnsi" w:cstheme="minorHAnsi"/>
+                <w:sz w:val="22"/>
+                <w:szCs w:val="22"/>
+              </w:rPr>
+            </w:pPr>
+          </w:p>
+          <w:p>
+            <w:pPr>
+              <w:spacing w:line="254" w:lineRule="auto"/>
+              <w:cnfStyle w:val="000000100000" w:firstRow="0" w:lastRow="0" w:firstColumn="0" w:lastColumn="0" w:oddVBand="0" w:evenVBand="0" w:oddHBand="1" w:evenHBand="0" w:firstRowFirstColumn="0" w:firstRowLastColumn="0" w:lastRowFirstColumn="0" w:lastRowLastColumn="0"/>
+              <w:rPr>
+                <w:rFonts w:asciiTheme="minorHAnsi" w:hAnsiTheme="minorHAnsi" w:cstheme="minorHAnsi"/>
+                <w:sz w:val="22"/>
+                <w:szCs w:val="22"/>
+              </w:rPr>
+            </w:pPr>
+          </w:p>
+        </w:tc>
+        <w:tc>
+          <w:tcPr>
+            <w:tcW w:w="3328" w:type="dxa"/>
+            <w:hideMark/>
+          </w:tcPr>
+          <w:p>
+            <w:pPr>
+              <w:pStyle w:val="Paragrafoelenco"/>
+              <w:numPr>
+                <w:ilvl w:val="0"/>
+                <w:numId w:val="80"/>
+              </w:numPr>
+              <w:spacing w:line="254" w:lineRule="auto"/>
+              <w:cnfStyle w:val="000000100000" w:firstRow="0" w:lastRow="0" w:firstColumn="0" w:lastColumn="0" w:oddVBand="0" w:evenVBand="0" w:oddHBand="1" w:evenHBand="0" w:firstRowFirstColumn="0" w:firstRowLastColumn="0" w:lastRowFirstColumn="0" w:lastRowLastColumn="0"/>
+              <w:rPr>
+                <w:rFonts w:asciiTheme="minorHAnsi" w:hAnsiTheme="minorHAnsi" w:cstheme="minorHAnsi"/>
+                <w:sz w:val="22"/>
+                <w:szCs w:val="22"/>
+              </w:rPr>
+            </w:pPr>
+            <w:r>
+              <w:rPr>
+                <w:rFonts w:asciiTheme="minorHAnsi" w:hAnsiTheme="minorHAnsi" w:cstheme="minorHAnsi"/>
+                <w:sz w:val="22"/>
+                <w:szCs w:val="22"/>
+              </w:rPr>
+              <w:t xml:space="preserve">Il sistema </w:t>
+            </w:r>
+            <w:r>
+              <w:rPr>
+                <w:rFonts w:asciiTheme="minorHAnsi" w:hAnsiTheme="minorHAnsi" w:cstheme="minorHAnsi"/>
+                <w:sz w:val="22"/>
+                <w:szCs w:val="22"/>
+              </w:rPr>
+              <w:t>chiede al gestore di confermare la rimozione del prodotto.</w:t>
+            </w:r>
+          </w:p>
+          <w:p>
+            <w:pPr>
+              <w:numPr>
+                <w:ilvl w:val="0"/>
+                <w:numId w:val="80"/>
+              </w:numPr>
+              <w:spacing w:line="254" w:lineRule="auto"/>
+              <w:cnfStyle w:val="000000100000" w:firstRow="0" w:lastRow="0" w:firstColumn="0" w:lastColumn="0" w:oddVBand="0" w:evenVBand="0" w:oddHBand="1" w:evenHBand="0" w:firstRowFirstColumn="0" w:firstRowLastColumn="0" w:lastRowFirstColumn="0" w:lastRowLastColumn="0"/>
+              <w:rPr>
+                <w:rFonts w:asciiTheme="minorHAnsi" w:hAnsiTheme="minorHAnsi" w:cstheme="minorHAnsi"/>
+                <w:sz w:val="22"/>
+                <w:szCs w:val="22"/>
+              </w:rPr>
+            </w:pPr>
+            <w:r>
+              <w:rPr>
+                <w:rFonts w:asciiTheme="minorHAnsi" w:hAnsiTheme="minorHAnsi" w:cstheme="minorHAnsi"/>
+                <w:sz w:val="22"/>
+                <w:szCs w:val="22"/>
+              </w:rPr>
+              <w:t xml:space="preserve">Il sistema rimuove il prodotto dal catalogo. </w:t>
+            </w:r>
+          </w:p>
+        </w:tc>
+      </w:tr>
+      <w:tr>
+        <w:tc>
+          <w:tcPr>
+            <w:cnfStyle w:val="001000000000" w:firstRow="0" w:lastRow="0" w:firstColumn="1" w:lastColumn="0" w:oddVBand="0" w:evenVBand="0" w:oddHBand="0" w:evenHBand="0" w:firstRowFirstColumn="0" w:firstRowLastColumn="0" w:lastRowFirstColumn="0" w:lastRowLastColumn="0"/>
+            <w:tcW w:w="2972" w:type="dxa"/>
+            <w:shd w:val="clear" w:color="auto" w:fill="1F4E79" w:themeFill="accent5" w:themeFillShade="80"/>
+            <w:hideMark/>
+          </w:tcPr>
+          <w:p>
+            <w:pPr>
+              <w:spacing w:line="254" w:lineRule="auto"/>
+              <w:jc w:val="right"/>
+              <w:rPr>
+                <w:rFonts w:asciiTheme="minorHAnsi" w:hAnsiTheme="minorHAnsi" w:cstheme="minorHAnsi"/>
+                <w:b w:val="0"/>
+                <w:bCs w:val="0"/>
+                <w:i/>
+                <w:iCs/>
+              </w:rPr>
+            </w:pPr>
+            <w:r>
+              <w:rPr>
+                <w:rFonts w:asciiTheme="minorHAnsi" w:hAnsiTheme="minorHAnsi" w:cstheme="minorHAnsi"/>
+                <w:b w:val="0"/>
+                <w:bCs w:val="0"/>
+                <w:i/>
+                <w:iCs/>
+              </w:rPr>
+              <w:t>Eccezioni /Flusso Alternativo</w:t>
+            </w:r>
+          </w:p>
+        </w:tc>
+        <w:tc>
+          <w:tcPr>
+            <w:tcW w:w="6656" w:type="dxa"/>
+            <w:gridSpan w:val="2"/>
+          </w:tcPr>
+          <w:p>
+            <w:pPr>
+              <w:spacing w:line="254" w:lineRule="auto"/>
+              <w:cnfStyle w:val="000000000000" w:firstRow="0" w:lastRow="0" w:firstColumn="0" w:lastColumn="0" w:oddVBand="0" w:evenVBand="0" w:oddHBand="0" w:evenHBand="0" w:firstRowFirstColumn="0" w:firstRowLastColumn="0" w:lastRowFirstColumn="0" w:lastRowLastColumn="0"/>
+              <w:rPr>
+                <w:rFonts w:asciiTheme="minorHAnsi" w:hAnsiTheme="minorHAnsi" w:cstheme="minorHAnsi"/>
+                <w:sz w:val="22"/>
+                <w:szCs w:val="22"/>
+              </w:rPr>
+            </w:pPr>
+            <w:r>
+              <w:rPr>
+                <w:rFonts w:asciiTheme="minorHAnsi" w:hAnsiTheme="minorHAnsi" w:cstheme="minorHAnsi"/>
+                <w:sz w:val="22"/>
+                <w:szCs w:val="22"/>
+              </w:rPr>
+              <w:t>Il gestore ha cliccato su “No” e il prodotto non viene rimosso</w:t>
+            </w:r>
+          </w:p>
+        </w:tc>
+      </w:tr>
+      <w:tr>
+        <w:trPr>
+          <w:cnfStyle w:val="000000100000" w:firstRow="0" w:lastRow="0" w:firstColumn="0" w:lastColumn="0" w:oddVBand="0" w:evenVBand="0" w:oddHBand="1" w:evenHBand="0" w:firstRowFirstColumn="0" w:firstRowLastColumn="0" w:lastRowFirstColumn="0" w:lastRowLastColumn="0"/>
+        </w:trPr>
+        <w:tc>
+          <w:tcPr>
+            <w:cnfStyle w:val="001000000000" w:firstRow="0" w:lastRow="0" w:firstColumn="1" w:lastColumn="0" w:oddVBand="0" w:evenVBand="0" w:oddHBand="0" w:evenHBand="0" w:firstRowFirstColumn="0" w:firstRowLastColumn="0" w:lastRowFirstColumn="0" w:lastRowLastColumn="0"/>
+            <w:tcW w:w="2972" w:type="dxa"/>
+            <w:shd w:val="clear" w:color="auto" w:fill="1F4E79" w:themeFill="accent5" w:themeFillShade="80"/>
+            <w:hideMark/>
+          </w:tcPr>
+          <w:p>
+            <w:pPr>
+              <w:spacing w:line="254" w:lineRule="auto"/>
+              <w:jc w:val="right"/>
+              <w:rPr>
+                <w:rFonts w:asciiTheme="minorHAnsi" w:hAnsiTheme="minorHAnsi" w:cstheme="minorHAnsi"/>
+                <w:b w:val="0"/>
+                <w:bCs w:val="0"/>
+                <w:i/>
+                <w:iCs/>
+              </w:rPr>
+            </w:pPr>
+            <w:r>
+              <w:rPr>
+                <w:rFonts w:asciiTheme="minorHAnsi" w:hAnsiTheme="minorHAnsi" w:cstheme="minorHAnsi"/>
+                <w:b w:val="0"/>
+                <w:bCs w:val="0"/>
+                <w:i/>
+                <w:iCs/>
+              </w:rPr>
+              <w:t>Exit Condition</w:t>
+            </w:r>
+          </w:p>
+        </w:tc>
+        <w:tc>
+          <w:tcPr>
+            <w:tcW w:w="6656" w:type="dxa"/>
+            <w:gridSpan w:val="2"/>
+            <w:hideMark/>
+          </w:tcPr>
+          <w:p>
+            <w:pPr>
+              <w:spacing w:line="254" w:lineRule="auto"/>
+              <w:cnfStyle w:val="000000100000" w:firstRow="0" w:lastRow="0" w:firstColumn="0" w:lastColumn="0" w:oddVBand="0" w:evenVBand="0" w:oddHBand="1" w:evenHBand="0" w:firstRowFirstColumn="0" w:firstRowLastColumn="0" w:lastRowFirstColumn="0" w:lastRowLastColumn="0"/>
+              <w:rPr>
+                <w:rFonts w:asciiTheme="minorHAnsi" w:hAnsiTheme="minorHAnsi" w:cstheme="minorHAnsi"/>
+                <w:sz w:val="22"/>
+                <w:szCs w:val="22"/>
+              </w:rPr>
+            </w:pPr>
+            <w:r>
+              <w:rPr>
+                <w:rFonts w:asciiTheme="minorHAnsi" w:hAnsiTheme="minorHAnsi" w:cstheme="minorHAnsi"/>
+                <w:sz w:val="22"/>
+                <w:szCs w:val="22"/>
+              </w:rPr>
+              <w:t>Il gestore si troverà nella pagina di visualizzazione catalogo aggiornata</w:t>
+            </w:r>
+          </w:p>
+        </w:tc>
+      </w:tr>
+      <w:tr>
+        <w:tc>
+          <w:tcPr>
+            <w:cnfStyle w:val="001000000000" w:firstRow="0" w:lastRow="0" w:firstColumn="1" w:lastColumn="0" w:oddVBand="0" w:evenVBand="0" w:oddHBand="0" w:evenHBand="0" w:firstRowFirstColumn="0" w:firstRowLastColumn="0" w:lastRowFirstColumn="0" w:lastRowLastColumn="0"/>
+            <w:tcW w:w="2972" w:type="dxa"/>
+            <w:shd w:val="clear" w:color="auto" w:fill="1F4E79" w:themeFill="accent5" w:themeFillShade="80"/>
+          </w:tcPr>
+          <w:p>
+            <w:pPr>
+              <w:spacing w:line="254" w:lineRule="auto"/>
+              <w:jc w:val="right"/>
+              <w:rPr>
+                <w:rFonts w:asciiTheme="minorHAnsi" w:hAnsiTheme="minorHAnsi" w:cstheme="minorHAnsi"/>
+                <w:b w:val="0"/>
+                <w:bCs w:val="0"/>
+                <w:i/>
+                <w:iCs/>
+              </w:rPr>
+            </w:pPr>
+            <w:r>
+              <w:rPr>
+                <w:rFonts w:asciiTheme="minorHAnsi" w:hAnsiTheme="minorHAnsi" w:cstheme="minorHAnsi"/>
+                <w:b w:val="0"/>
+                <w:bCs w:val="0"/>
+                <w:i/>
+                <w:iCs/>
+              </w:rPr>
+              <w:t>Quality Requirements</w:t>
+            </w:r>
+          </w:p>
+        </w:tc>
+        <w:tc>
+          <w:tcPr>
+            <w:tcW w:w="6656" w:type="dxa"/>
+            <w:gridSpan w:val="2"/>
+          </w:tcPr>
+          <w:p>
+            <w:pPr>
+              <w:spacing w:line="254" w:lineRule="auto"/>
+              <w:cnfStyle w:val="000000000000" w:firstRow="0" w:lastRow="0" w:firstColumn="0" w:lastColumn="0" w:oddVBand="0" w:evenVBand="0" w:oddHBand="0" w:evenHBand="0" w:firstRowFirstColumn="0" w:firstRowLastColumn="0" w:lastRowFirstColumn="0" w:lastRowLastColumn="0"/>
+              <w:rPr>
+                <w:rFonts w:asciiTheme="minorHAnsi" w:hAnsiTheme="minorHAnsi" w:cstheme="minorHAnsi"/>
+              </w:rPr>
+            </w:pPr>
+          </w:p>
+        </w:tc>
+      </w:tr>
+    </w:tbl>
+    <w:p>
+      <w:pPr>
+        <w:widowControl/>
+        <w:suppressAutoHyphens w:val="0"/>
+        <w:spacing w:after="160" w:line="259" w:lineRule="auto"/>
+      </w:pPr>
+    </w:p>
+    <w:p>
+      <w:pPr>
+        <w:widowControl/>
+        <w:suppressAutoHyphens w:val="0"/>
+        <w:spacing w:after="160" w:line="259" w:lineRule="auto"/>
+      </w:pPr>
+    </w:p>
+    <w:p>
+      <w:pPr>
         <w:widowControl/>
         <w:suppressAutoHyphens w:val="0"/>
         <w:spacing w:after="160" w:line="259" w:lineRule="auto"/>
@@ -28877,7 +29979,7 @@
         <w:widowControl/>
         <w:numPr>
           <w:ilvl w:val="1"/>
-          <w:numId w:val="79"/>
+          <w:numId w:val="80"/>
         </w:numPr>
         <w:suppressAutoHyphens w:val="0"/>
         <w:spacing w:after="160" w:line="259" w:lineRule="auto"/>
@@ -29637,7 +30739,6 @@
                 <w:i/>
                 <w:iCs/>
               </w:rPr>
-              <w:lastRenderedPageBreak/>
               <w:t>EO_</w:t>
             </w:r>
             <w:r>
@@ -29899,23 +31000,7 @@
                 <w:i/>
                 <w:iCs/>
               </w:rPr>
-              <w:t>Prodotto (</w:t>
-            </w:r>
-            <w:r>
-              <w:rPr>
-                <w:rFonts w:asciiTheme="minorHAnsi" w:hAnsiTheme="minorHAnsi" w:cstheme="minorHAnsi"/>
-                <w:i/>
-                <w:iCs/>
-              </w:rPr>
-              <w:t>Muta da Sub</w:t>
-            </w:r>
-            <w:r>
-              <w:rPr>
-                <w:rFonts w:asciiTheme="minorHAnsi" w:hAnsiTheme="minorHAnsi" w:cstheme="minorHAnsi"/>
-                <w:i/>
-                <w:iCs/>
-              </w:rPr>
-              <w:t>)</w:t>
+              <w:t>Prodotto (Muta da Sub)</w:t>
             </w:r>
           </w:p>
         </w:tc>
@@ -29967,25 +31052,7 @@
                 <w:iCs/>
                 <w:color w:val="000000" w:themeColor="text1"/>
               </w:rPr>
-              <w:t>Specializzazione dell’entità Prodotto, rappresenta l’articolo di tipo</w:t>
-            </w:r>
-            <w:r>
-              <w:rPr>
-                <w:rFonts w:asciiTheme="minorHAnsi" w:hAnsiTheme="minorHAnsi" w:cstheme="minorHAnsi"/>
-                <w:i/>
-                <w:iCs/>
-                <w:color w:val="000000" w:themeColor="text1"/>
-              </w:rPr>
-              <w:t xml:space="preserve"> Muta da Sub</w:t>
-            </w:r>
-            <w:r>
-              <w:rPr>
-                <w:rFonts w:asciiTheme="minorHAnsi" w:hAnsiTheme="minorHAnsi" w:cstheme="minorHAnsi"/>
-                <w:i/>
-                <w:iCs/>
-                <w:color w:val="000000" w:themeColor="text1"/>
-              </w:rPr>
-              <w:t xml:space="preserve"> che un utente può visualizzare ed acquistare.</w:t>
+              <w:t>Specializzazione dell’entità Prodotto, rappresenta l’articolo di tipo Muta da Sub che un utente può visualizzare ed acquistare.</w:t>
             </w:r>
           </w:p>
         </w:tc>
@@ -30048,23 +31115,7 @@
                 <w:i/>
                 <w:iCs/>
               </w:rPr>
-              <w:t>Prodotto (</w:t>
-            </w:r>
-            <w:r>
-              <w:rPr>
-                <w:rFonts w:asciiTheme="minorHAnsi" w:hAnsiTheme="minorHAnsi" w:cstheme="minorHAnsi"/>
-                <w:i/>
-                <w:iCs/>
-              </w:rPr>
-              <w:t>Pinne</w:t>
-            </w:r>
-            <w:r>
-              <w:rPr>
-                <w:rFonts w:asciiTheme="minorHAnsi" w:hAnsiTheme="minorHAnsi" w:cstheme="minorHAnsi"/>
-                <w:i/>
-                <w:iCs/>
-              </w:rPr>
-              <w:t>)</w:t>
+              <w:t>Prodotto (Pinne)</w:t>
             </w:r>
           </w:p>
         </w:tc>
@@ -30116,25 +31167,7 @@
                 <w:iCs/>
                 <w:color w:val="000000" w:themeColor="text1"/>
               </w:rPr>
-              <w:t xml:space="preserve">Specializzazione dell’entità Prodotto, rappresenta l’articolo di tipo </w:t>
-            </w:r>
-            <w:r>
-              <w:rPr>
-                <w:rFonts w:asciiTheme="minorHAnsi" w:hAnsiTheme="minorHAnsi" w:cstheme="minorHAnsi"/>
-                <w:i/>
-                <w:iCs/>
-                <w:color w:val="000000" w:themeColor="text1"/>
-              </w:rPr>
-              <w:t>Pinne</w:t>
-            </w:r>
-            <w:r>
-              <w:rPr>
-                <w:rFonts w:asciiTheme="minorHAnsi" w:hAnsiTheme="minorHAnsi" w:cstheme="minorHAnsi"/>
-                <w:i/>
-                <w:iCs/>
-                <w:color w:val="000000" w:themeColor="text1"/>
-              </w:rPr>
-              <w:t xml:space="preserve"> che un utente può visualizzare ed acquistare.</w:t>
+              <w:t>Specializzazione dell’entità Prodotto, rappresenta l’articolo di tipo Pinne che un utente può visualizzare ed acquistare.</w:t>
             </w:r>
           </w:p>
         </w:tc>
@@ -30196,23 +31229,7 @@
                 <w:i/>
                 <w:iCs/>
               </w:rPr>
-              <w:t>Prodotto (</w:t>
-            </w:r>
-            <w:r>
-              <w:rPr>
-                <w:rFonts w:asciiTheme="minorHAnsi" w:hAnsiTheme="minorHAnsi" w:cstheme="minorHAnsi"/>
-                <w:i/>
-                <w:iCs/>
-              </w:rPr>
-              <w:t>Erogatore</w:t>
-            </w:r>
-            <w:r>
-              <w:rPr>
-                <w:rFonts w:asciiTheme="minorHAnsi" w:hAnsiTheme="minorHAnsi" w:cstheme="minorHAnsi"/>
-                <w:i/>
-                <w:iCs/>
-              </w:rPr>
-              <w:t>)</w:t>
+              <w:t>Prodotto (Erogatore)</w:t>
             </w:r>
           </w:p>
         </w:tc>
@@ -30264,25 +31281,7 @@
                 <w:iCs/>
                 <w:color w:val="000000" w:themeColor="text1"/>
               </w:rPr>
-              <w:t xml:space="preserve">Specializzazione dell’entità Prodotto, rappresenta l’articolo di tipo </w:t>
-            </w:r>
-            <w:r>
-              <w:rPr>
-                <w:rFonts w:asciiTheme="minorHAnsi" w:hAnsiTheme="minorHAnsi" w:cstheme="minorHAnsi"/>
-                <w:i/>
-                <w:iCs/>
-                <w:color w:val="000000" w:themeColor="text1"/>
-              </w:rPr>
-              <w:t>Erogatore</w:t>
-            </w:r>
-            <w:r>
-              <w:rPr>
-                <w:rFonts w:asciiTheme="minorHAnsi" w:hAnsiTheme="minorHAnsi" w:cstheme="minorHAnsi"/>
-                <w:i/>
-                <w:iCs/>
-                <w:color w:val="000000" w:themeColor="text1"/>
-              </w:rPr>
-              <w:t xml:space="preserve"> che un utente può visualizzare ed acquistare.</w:t>
+              <w:t>Specializzazione dell’entità Prodotto, rappresenta l’articolo di tipo Erogatore che un utente può visualizzare ed acquistare.</w:t>
             </w:r>
           </w:p>
         </w:tc>
@@ -30345,23 +31344,7 @@
                 <w:i/>
                 <w:iCs/>
               </w:rPr>
-              <w:t>Prodotto (</w:t>
-            </w:r>
-            <w:r>
-              <w:rPr>
-                <w:rFonts w:asciiTheme="minorHAnsi" w:hAnsiTheme="minorHAnsi" w:cstheme="minorHAnsi"/>
-                <w:i/>
-                <w:iCs/>
-              </w:rPr>
-              <w:t>Torcia</w:t>
-            </w:r>
-            <w:r>
-              <w:rPr>
-                <w:rFonts w:asciiTheme="minorHAnsi" w:hAnsiTheme="minorHAnsi" w:cstheme="minorHAnsi"/>
-                <w:i/>
-                <w:iCs/>
-              </w:rPr>
-              <w:t>)</w:t>
+              <w:t>Prodotto (Torcia)</w:t>
             </w:r>
           </w:p>
         </w:tc>
@@ -30413,7 +31396,7 @@
                 <w:iCs/>
                 <w:color w:val="000000" w:themeColor="text1"/>
               </w:rPr>
-              <w:t xml:space="preserve">Specializzazione dell’entità Prodotto, rappresenta l’articolo di tipo </w:t>
+              <w:t xml:space="preserve">Specializzazione dell’entità Prodotto, rappresenta l’articolo di tipo Torcia che un utente può visualizzare ed </w:t>
             </w:r>
             <w:r>
               <w:rPr>
@@ -30422,16 +31405,8 @@
                 <w:iCs/>
                 <w:color w:val="000000" w:themeColor="text1"/>
               </w:rPr>
-              <w:t>Torcia</w:t>
-            </w:r>
-            <w:r>
-              <w:rPr>
-                <w:rFonts w:asciiTheme="minorHAnsi" w:hAnsiTheme="minorHAnsi" w:cstheme="minorHAnsi"/>
-                <w:i/>
-                <w:iCs/>
-                <w:color w:val="000000" w:themeColor="text1"/>
-              </w:rPr>
-              <w:t xml:space="preserve"> che un utente può visualizzare ed acquistare.</w:t>
+              <w:lastRenderedPageBreak/>
+              <w:t>acquistare.</w:t>
             </w:r>
           </w:p>
         </w:tc>
@@ -30461,6 +31436,7 @@
                 <w:i/>
                 <w:iCs/>
               </w:rPr>
+              <w:lastRenderedPageBreak/>
               <w:t>EO_1</w:t>
             </w:r>
             <w:r>
@@ -30493,7 +31469,7 @@
                 <w:i/>
                 <w:iCs/>
               </w:rPr>
-              <w:t>Carrello?</w:t>
+              <w:t>Carrello</w:t>
             </w:r>
           </w:p>
         </w:tc>
@@ -31089,34 +32065,7 @@
                 <w:iCs/>
                 <w:color w:val="000000" w:themeColor="text1"/>
               </w:rPr>
-              <w:t xml:space="preserve">Bottone che permette agli admin di </w:t>
-            </w:r>
-            <w:r>
-              <w:rPr>
-                <w:rFonts w:asciiTheme="minorHAnsi" w:hAnsiTheme="minorHAnsi" w:cstheme="minorHAnsi"/>
-                <w:i/>
-                <w:iCs/>
-                <w:color w:val="000000" w:themeColor="text1"/>
-              </w:rPr>
-              <w:t xml:space="preserve">rimuovere un </w:t>
-            </w:r>
-            <w:r>
-              <w:rPr>
-                <w:rFonts w:asciiTheme="minorHAnsi" w:hAnsiTheme="minorHAnsi" w:cstheme="minorHAnsi"/>
-                <w:i/>
-                <w:iCs/>
-                <w:color w:val="000000" w:themeColor="text1"/>
-              </w:rPr>
-              <w:t>prodotto</w:t>
-            </w:r>
-            <w:r>
-              <w:rPr>
-                <w:rFonts w:asciiTheme="minorHAnsi" w:hAnsiTheme="minorHAnsi" w:cstheme="minorHAnsi"/>
-                <w:i/>
-                <w:iCs/>
-                <w:color w:val="000000" w:themeColor="text1"/>
-              </w:rPr>
-              <w:t>.</w:t>
+              <w:t>Bottone che permette agli admin di rimuovere un prodotto.</w:t>
             </w:r>
           </w:p>
         </w:tc>
@@ -31319,7 +32268,15 @@
                 <w:i/>
                 <w:iCs/>
               </w:rPr>
-              <w:t>ProdottiOrdine</w:t>
+              <w:t>ProdottiOrdin</w:t>
+            </w:r>
+            <w:r>
+              <w:rPr>
+                <w:rFonts w:asciiTheme="minorHAnsi" w:hAnsiTheme="minorHAnsi" w:cstheme="minorHAnsi"/>
+                <w:i/>
+                <w:iCs/>
+              </w:rPr>
+              <w:t>ati</w:t>
             </w:r>
           </w:p>
           <w:p>
@@ -32063,7 +33020,6 @@
                 <w:i/>
                 <w:iCs/>
               </w:rPr>
-              <w:lastRenderedPageBreak/>
               <w:t>BO_1</w:t>
             </w:r>
             <w:r>
@@ -32599,15 +33555,7 @@
                 <w:i/>
                 <w:iCs/>
               </w:rPr>
-              <w:t>Registrazione</w:t>
-            </w:r>
-            <w:r>
-              <w:rPr>
-                <w:rFonts w:asciiTheme="minorHAnsi" w:hAnsiTheme="minorHAnsi" w:cstheme="minorHAnsi"/>
-                <w:i/>
-                <w:iCs/>
-              </w:rPr>
-              <w:t>Button</w:t>
+              <w:t>RegistrazioneButton</w:t>
             </w:r>
           </w:p>
           <w:p>
@@ -33483,6 +34431,7 @@
                 <w:i/>
                 <w:iCs/>
               </w:rPr>
+              <w:lastRenderedPageBreak/>
               <w:t>BO_</w:t>
             </w:r>
             <w:r>
@@ -38703,6 +39652,95 @@
     </w:lvl>
   </w:abstractNum>
   <w:abstractNum w:abstractNumId="33" w15:restartNumberingAfterBreak="0">
+    <w:nsid w:val="34DD3F0E"/>
+    <w:multiLevelType w:val="hybridMultilevel"/>
+    <w:tmpl w:val="68560C36"/>
+    <w:lvl w:ilvl="0" w:tplc="0410000F">
+      <w:start w:val="1"/>
+      <w:numFmt w:val="decimal"/>
+      <w:lvlText w:val="%1."/>
+      <w:lvlJc w:val="left"/>
+      <w:pPr>
+        <w:ind w:left="720" w:hanging="360"/>
+      </w:pPr>
+      <w:rPr>
+        <w:rFonts w:hint="default"/>
+      </w:rPr>
+    </w:lvl>
+    <w:lvl w:ilvl="1" w:tplc="04100019">
+      <w:start w:val="1"/>
+      <w:numFmt w:val="lowerLetter"/>
+      <w:lvlText w:val="%2."/>
+      <w:lvlJc w:val="left"/>
+      <w:pPr>
+        <w:ind w:left="1440" w:hanging="360"/>
+      </w:pPr>
+    </w:lvl>
+    <w:lvl w:ilvl="2" w:tplc="0410001B" w:tentative="1">
+      <w:start w:val="1"/>
+      <w:numFmt w:val="lowerRoman"/>
+      <w:lvlText w:val="%3."/>
+      <w:lvlJc w:val="right"/>
+      <w:pPr>
+        <w:ind w:left="2160" w:hanging="180"/>
+      </w:pPr>
+    </w:lvl>
+    <w:lvl w:ilvl="3" w:tplc="0410000F" w:tentative="1">
+      <w:start w:val="1"/>
+      <w:numFmt w:val="decimal"/>
+      <w:lvlText w:val="%4."/>
+      <w:lvlJc w:val="left"/>
+      <w:pPr>
+        <w:ind w:left="2880" w:hanging="360"/>
+      </w:pPr>
+    </w:lvl>
+    <w:lvl w:ilvl="4" w:tplc="04100019" w:tentative="1">
+      <w:start w:val="1"/>
+      <w:numFmt w:val="lowerLetter"/>
+      <w:lvlText w:val="%5."/>
+      <w:lvlJc w:val="left"/>
+      <w:pPr>
+        <w:ind w:left="3600" w:hanging="360"/>
+      </w:pPr>
+    </w:lvl>
+    <w:lvl w:ilvl="5" w:tplc="0410001B" w:tentative="1">
+      <w:start w:val="1"/>
+      <w:numFmt w:val="lowerRoman"/>
+      <w:lvlText w:val="%6."/>
+      <w:lvlJc w:val="right"/>
+      <w:pPr>
+        <w:ind w:left="4320" w:hanging="180"/>
+      </w:pPr>
+    </w:lvl>
+    <w:lvl w:ilvl="6" w:tplc="0410000F" w:tentative="1">
+      <w:start w:val="1"/>
+      <w:numFmt w:val="decimal"/>
+      <w:lvlText w:val="%7."/>
+      <w:lvlJc w:val="left"/>
+      <w:pPr>
+        <w:ind w:left="5040" w:hanging="360"/>
+      </w:pPr>
+    </w:lvl>
+    <w:lvl w:ilvl="7" w:tplc="04100019" w:tentative="1">
+      <w:start w:val="1"/>
+      <w:numFmt w:val="lowerLetter"/>
+      <w:lvlText w:val="%8."/>
+      <w:lvlJc w:val="left"/>
+      <w:pPr>
+        <w:ind w:left="5760" w:hanging="360"/>
+      </w:pPr>
+    </w:lvl>
+    <w:lvl w:ilvl="8" w:tplc="0410001B" w:tentative="1">
+      <w:start w:val="1"/>
+      <w:numFmt w:val="lowerRoman"/>
+      <w:lvlText w:val="%9."/>
+      <w:lvlJc w:val="right"/>
+      <w:pPr>
+        <w:ind w:left="6480" w:hanging="180"/>
+      </w:pPr>
+    </w:lvl>
+  </w:abstractNum>
+  <w:abstractNum w:abstractNumId="34" w15:restartNumberingAfterBreak="0">
     <w:nsid w:val="396759AF"/>
     <w:multiLevelType w:val="multilevel"/>
     <w:tmpl w:val="C1627DE2"/>
@@ -38851,7 +39889,7 @@
       </w:rPr>
     </w:lvl>
   </w:abstractNum>
-  <w:abstractNum w:abstractNumId="34" w15:restartNumberingAfterBreak="0">
+  <w:abstractNum w:abstractNumId="35" w15:restartNumberingAfterBreak="0">
     <w:nsid w:val="39C454A6"/>
     <w:multiLevelType w:val="multilevel"/>
     <w:tmpl w:val="6FF8E222"/>
@@ -39000,7 +40038,7 @@
       </w:rPr>
     </w:lvl>
   </w:abstractNum>
-  <w:abstractNum w:abstractNumId="35" w15:restartNumberingAfterBreak="0">
+  <w:abstractNum w:abstractNumId="36" w15:restartNumberingAfterBreak="0">
     <w:nsid w:val="3CE1566B"/>
     <w:multiLevelType w:val="multilevel"/>
     <w:tmpl w:val="1186885C"/>
@@ -39149,7 +40187,7 @@
       </w:rPr>
     </w:lvl>
   </w:abstractNum>
-  <w:abstractNum w:abstractNumId="36" w15:restartNumberingAfterBreak="0">
+  <w:abstractNum w:abstractNumId="37" w15:restartNumberingAfterBreak="0">
     <w:nsid w:val="3D0E7FCE"/>
     <w:multiLevelType w:val="multilevel"/>
     <w:tmpl w:val="CEDEC4FE"/>
@@ -39298,7 +40336,7 @@
       </w:rPr>
     </w:lvl>
   </w:abstractNum>
-  <w:abstractNum w:abstractNumId="37" w15:restartNumberingAfterBreak="0">
+  <w:abstractNum w:abstractNumId="38" w15:restartNumberingAfterBreak="0">
     <w:nsid w:val="3DAF2AC0"/>
     <w:multiLevelType w:val="multilevel"/>
     <w:tmpl w:val="AA8091A0"/>
@@ -39447,7 +40485,7 @@
       </w:rPr>
     </w:lvl>
   </w:abstractNum>
-  <w:abstractNum w:abstractNumId="38" w15:restartNumberingAfterBreak="0">
+  <w:abstractNum w:abstractNumId="39" w15:restartNumberingAfterBreak="0">
     <w:nsid w:val="3ED36997"/>
     <w:multiLevelType w:val="multilevel"/>
     <w:tmpl w:val="1ED40B20"/>
@@ -39596,7 +40634,7 @@
       </w:rPr>
     </w:lvl>
   </w:abstractNum>
-  <w:abstractNum w:abstractNumId="39" w15:restartNumberingAfterBreak="0">
+  <w:abstractNum w:abstractNumId="40" w15:restartNumberingAfterBreak="0">
     <w:nsid w:val="3F167969"/>
     <w:multiLevelType w:val="hybridMultilevel"/>
     <w:tmpl w:val="57C20354"/>
@@ -39685,7 +40723,7 @@
       </w:pPr>
     </w:lvl>
   </w:abstractNum>
-  <w:abstractNum w:abstractNumId="40" w15:restartNumberingAfterBreak="0">
+  <w:abstractNum w:abstractNumId="41" w15:restartNumberingAfterBreak="0">
     <w:nsid w:val="40E563F0"/>
     <w:multiLevelType w:val="multilevel"/>
     <w:tmpl w:val="91BA3670"/>
@@ -39834,7 +40872,7 @@
       </w:rPr>
     </w:lvl>
   </w:abstractNum>
-  <w:abstractNum w:abstractNumId="41" w15:restartNumberingAfterBreak="0">
+  <w:abstractNum w:abstractNumId="42" w15:restartNumberingAfterBreak="0">
     <w:nsid w:val="432B7CDD"/>
     <w:multiLevelType w:val="hybridMultilevel"/>
     <w:tmpl w:val="A4CE1298"/>
@@ -39920,7 +40958,7 @@
       </w:pPr>
     </w:lvl>
   </w:abstractNum>
-  <w:abstractNum w:abstractNumId="42" w15:restartNumberingAfterBreak="0">
+  <w:abstractNum w:abstractNumId="43" w15:restartNumberingAfterBreak="0">
     <w:nsid w:val="437816E8"/>
     <w:multiLevelType w:val="multilevel"/>
     <w:tmpl w:val="D630A66C"/>
@@ -40069,7 +41107,7 @@
       </w:rPr>
     </w:lvl>
   </w:abstractNum>
-  <w:abstractNum w:abstractNumId="43" w15:restartNumberingAfterBreak="0">
+  <w:abstractNum w:abstractNumId="44" w15:restartNumberingAfterBreak="0">
     <w:nsid w:val="445B20DF"/>
     <w:multiLevelType w:val="hybridMultilevel"/>
     <w:tmpl w:val="A4CE1298"/>
@@ -40155,7 +41193,7 @@
       </w:pPr>
     </w:lvl>
   </w:abstractNum>
-  <w:abstractNum w:abstractNumId="44" w15:restartNumberingAfterBreak="0">
+  <w:abstractNum w:abstractNumId="45" w15:restartNumberingAfterBreak="0">
     <w:nsid w:val="499E06D7"/>
     <w:multiLevelType w:val="hybridMultilevel"/>
     <w:tmpl w:val="8AA6A0E0"/>
@@ -40244,7 +41282,7 @@
       </w:pPr>
     </w:lvl>
   </w:abstractNum>
-  <w:abstractNum w:abstractNumId="45" w15:restartNumberingAfterBreak="0">
+  <w:abstractNum w:abstractNumId="46" w15:restartNumberingAfterBreak="0">
     <w:nsid w:val="4A4A36F7"/>
     <w:multiLevelType w:val="hybridMultilevel"/>
     <w:tmpl w:val="3CA4B3F4"/>
@@ -40333,7 +41371,7 @@
       </w:pPr>
     </w:lvl>
   </w:abstractNum>
-  <w:abstractNum w:abstractNumId="46" w15:restartNumberingAfterBreak="0">
+  <w:abstractNum w:abstractNumId="47" w15:restartNumberingAfterBreak="0">
     <w:nsid w:val="4B430F9C"/>
     <w:multiLevelType w:val="multilevel"/>
     <w:tmpl w:val="1E945BEE"/>
@@ -40482,7 +41520,7 @@
       </w:rPr>
     </w:lvl>
   </w:abstractNum>
-  <w:abstractNum w:abstractNumId="47" w15:restartNumberingAfterBreak="0">
+  <w:abstractNum w:abstractNumId="48" w15:restartNumberingAfterBreak="0">
     <w:nsid w:val="4E6115D5"/>
     <w:multiLevelType w:val="hybridMultilevel"/>
     <w:tmpl w:val="B82ADD0A"/>
@@ -40595,7 +41633,7 @@
       </w:rPr>
     </w:lvl>
   </w:abstractNum>
-  <w:abstractNum w:abstractNumId="48" w15:restartNumberingAfterBreak="0">
+  <w:abstractNum w:abstractNumId="49" w15:restartNumberingAfterBreak="0">
     <w:nsid w:val="50F507AB"/>
     <w:multiLevelType w:val="hybridMultilevel"/>
     <w:tmpl w:val="FB4E77CA"/>
@@ -40708,7 +41746,7 @@
       </w:rPr>
     </w:lvl>
   </w:abstractNum>
-  <w:abstractNum w:abstractNumId="49" w15:restartNumberingAfterBreak="0">
+  <w:abstractNum w:abstractNumId="50" w15:restartNumberingAfterBreak="0">
     <w:nsid w:val="527F0886"/>
     <w:multiLevelType w:val="multilevel"/>
     <w:tmpl w:val="AE0209F6"/>
@@ -40853,7 +41891,7 @@
       </w:rPr>
     </w:lvl>
   </w:abstractNum>
-  <w:abstractNum w:abstractNumId="50" w15:restartNumberingAfterBreak="0">
+  <w:abstractNum w:abstractNumId="51" w15:restartNumberingAfterBreak="0">
     <w:nsid w:val="557B0F5D"/>
     <w:multiLevelType w:val="hybridMultilevel"/>
     <w:tmpl w:val="AD24E1DC"/>
@@ -40942,7 +41980,7 @@
       </w:pPr>
     </w:lvl>
   </w:abstractNum>
-  <w:abstractNum w:abstractNumId="51" w15:restartNumberingAfterBreak="0">
+  <w:abstractNum w:abstractNumId="52" w15:restartNumberingAfterBreak="0">
     <w:nsid w:val="55B12A92"/>
     <w:multiLevelType w:val="multilevel"/>
     <w:tmpl w:val="DA9C46A6"/>
@@ -41091,7 +42129,7 @@
       </w:rPr>
     </w:lvl>
   </w:abstractNum>
-  <w:abstractNum w:abstractNumId="52" w15:restartNumberingAfterBreak="0">
+  <w:abstractNum w:abstractNumId="53" w15:restartNumberingAfterBreak="0">
     <w:nsid w:val="55B1348D"/>
     <w:multiLevelType w:val="hybridMultilevel"/>
     <w:tmpl w:val="EA569D7C"/>
@@ -41180,7 +42218,7 @@
       </w:pPr>
     </w:lvl>
   </w:abstractNum>
-  <w:abstractNum w:abstractNumId="53" w15:restartNumberingAfterBreak="0">
+  <w:abstractNum w:abstractNumId="54" w15:restartNumberingAfterBreak="0">
     <w:nsid w:val="57192DE5"/>
     <w:multiLevelType w:val="multilevel"/>
     <w:tmpl w:val="EE7A4E9A"/>
@@ -41329,7 +42367,7 @@
       </w:rPr>
     </w:lvl>
   </w:abstractNum>
-  <w:abstractNum w:abstractNumId="54" w15:restartNumberingAfterBreak="0">
+  <w:abstractNum w:abstractNumId="55" w15:restartNumberingAfterBreak="0">
     <w:nsid w:val="59D33CB9"/>
     <w:multiLevelType w:val="multilevel"/>
     <w:tmpl w:val="8CCCD002"/>
@@ -41478,7 +42516,7 @@
       </w:rPr>
     </w:lvl>
   </w:abstractNum>
-  <w:abstractNum w:abstractNumId="55" w15:restartNumberingAfterBreak="0">
+  <w:abstractNum w:abstractNumId="56" w15:restartNumberingAfterBreak="0">
     <w:nsid w:val="5C0D3943"/>
     <w:multiLevelType w:val="multilevel"/>
     <w:tmpl w:val="F7B8F768"/>
@@ -41627,7 +42665,7 @@
       </w:rPr>
     </w:lvl>
   </w:abstractNum>
-  <w:abstractNum w:abstractNumId="56" w15:restartNumberingAfterBreak="0">
+  <w:abstractNum w:abstractNumId="57" w15:restartNumberingAfterBreak="0">
     <w:nsid w:val="5E4B29D2"/>
     <w:multiLevelType w:val="multilevel"/>
     <w:tmpl w:val="3294B194"/>
@@ -41776,7 +42814,7 @@
       </w:rPr>
     </w:lvl>
   </w:abstractNum>
-  <w:abstractNum w:abstractNumId="57" w15:restartNumberingAfterBreak="0">
+  <w:abstractNum w:abstractNumId="58" w15:restartNumberingAfterBreak="0">
     <w:nsid w:val="5EEF5426"/>
     <w:multiLevelType w:val="multilevel"/>
     <w:tmpl w:val="D916A43C"/>
@@ -41925,7 +42963,7 @@
       </w:rPr>
     </w:lvl>
   </w:abstractNum>
-  <w:abstractNum w:abstractNumId="58" w15:restartNumberingAfterBreak="0">
+  <w:abstractNum w:abstractNumId="59" w15:restartNumberingAfterBreak="0">
     <w:nsid w:val="60D21617"/>
     <w:multiLevelType w:val="hybridMultilevel"/>
     <w:tmpl w:val="75B65E82"/>
@@ -42014,7 +43052,7 @@
       </w:pPr>
     </w:lvl>
   </w:abstractNum>
-  <w:abstractNum w:abstractNumId="59" w15:restartNumberingAfterBreak="0">
+  <w:abstractNum w:abstractNumId="60" w15:restartNumberingAfterBreak="0">
     <w:nsid w:val="635C7DA3"/>
     <w:multiLevelType w:val="multilevel"/>
     <w:tmpl w:val="60A40758"/>
@@ -42163,7 +43201,7 @@
       </w:rPr>
     </w:lvl>
   </w:abstractNum>
-  <w:abstractNum w:abstractNumId="60" w15:restartNumberingAfterBreak="0">
+  <w:abstractNum w:abstractNumId="61" w15:restartNumberingAfterBreak="0">
     <w:nsid w:val="63B9704B"/>
     <w:multiLevelType w:val="hybridMultilevel"/>
     <w:tmpl w:val="AC583A34"/>
@@ -42252,7 +43290,7 @@
       </w:pPr>
     </w:lvl>
   </w:abstractNum>
-  <w:abstractNum w:abstractNumId="61" w15:restartNumberingAfterBreak="0">
+  <w:abstractNum w:abstractNumId="62" w15:restartNumberingAfterBreak="0">
     <w:nsid w:val="663256F2"/>
     <w:multiLevelType w:val="multilevel"/>
     <w:tmpl w:val="A1A6FA6A"/>
@@ -42401,7 +43439,7 @@
       </w:rPr>
     </w:lvl>
   </w:abstractNum>
-  <w:abstractNum w:abstractNumId="62" w15:restartNumberingAfterBreak="0">
+  <w:abstractNum w:abstractNumId="63" w15:restartNumberingAfterBreak="0">
     <w:nsid w:val="68025315"/>
     <w:multiLevelType w:val="hybridMultilevel"/>
     <w:tmpl w:val="A4CE1298"/>
@@ -42487,7 +43525,7 @@
       </w:pPr>
     </w:lvl>
   </w:abstractNum>
-  <w:abstractNum w:abstractNumId="63" w15:restartNumberingAfterBreak="0">
+  <w:abstractNum w:abstractNumId="64" w15:restartNumberingAfterBreak="0">
     <w:nsid w:val="68876169"/>
     <w:multiLevelType w:val="multilevel"/>
     <w:tmpl w:val="7F2E6A8C"/>
@@ -42636,7 +43674,7 @@
       </w:rPr>
     </w:lvl>
   </w:abstractNum>
-  <w:abstractNum w:abstractNumId="64" w15:restartNumberingAfterBreak="0">
+  <w:abstractNum w:abstractNumId="65" w15:restartNumberingAfterBreak="0">
     <w:nsid w:val="69884643"/>
     <w:multiLevelType w:val="hybridMultilevel"/>
     <w:tmpl w:val="2FD2D084"/>
@@ -42725,7 +43763,7 @@
       </w:pPr>
     </w:lvl>
   </w:abstractNum>
-  <w:abstractNum w:abstractNumId="65" w15:restartNumberingAfterBreak="0">
+  <w:abstractNum w:abstractNumId="66" w15:restartNumberingAfterBreak="0">
     <w:nsid w:val="69D01F92"/>
     <w:multiLevelType w:val="hybridMultilevel"/>
     <w:tmpl w:val="0818F368"/>
@@ -42814,7 +43852,7 @@
       </w:pPr>
     </w:lvl>
   </w:abstractNum>
-  <w:abstractNum w:abstractNumId="66" w15:restartNumberingAfterBreak="0">
+  <w:abstractNum w:abstractNumId="67" w15:restartNumberingAfterBreak="0">
     <w:nsid w:val="6A076040"/>
     <w:multiLevelType w:val="hybridMultilevel"/>
     <w:tmpl w:val="B32E8280"/>
@@ -42903,7 +43941,7 @@
       </w:pPr>
     </w:lvl>
   </w:abstractNum>
-  <w:abstractNum w:abstractNumId="67" w15:restartNumberingAfterBreak="0">
+  <w:abstractNum w:abstractNumId="68" w15:restartNumberingAfterBreak="0">
     <w:nsid w:val="6AA92E2A"/>
     <w:multiLevelType w:val="multilevel"/>
     <w:tmpl w:val="5DC258A4"/>
@@ -43052,7 +44090,7 @@
       </w:rPr>
     </w:lvl>
   </w:abstractNum>
-  <w:abstractNum w:abstractNumId="68" w15:restartNumberingAfterBreak="0">
+  <w:abstractNum w:abstractNumId="69" w15:restartNumberingAfterBreak="0">
     <w:nsid w:val="6E186339"/>
     <w:multiLevelType w:val="multilevel"/>
     <w:tmpl w:val="AB72DC7E"/>
@@ -43201,7 +44239,7 @@
       </w:rPr>
     </w:lvl>
   </w:abstractNum>
-  <w:abstractNum w:abstractNumId="69" w15:restartNumberingAfterBreak="0">
+  <w:abstractNum w:abstractNumId="70" w15:restartNumberingAfterBreak="0">
     <w:nsid w:val="6E463261"/>
     <w:multiLevelType w:val="hybridMultilevel"/>
     <w:tmpl w:val="3CA4B3F4"/>
@@ -43290,7 +44328,7 @@
       </w:pPr>
     </w:lvl>
   </w:abstractNum>
-  <w:abstractNum w:abstractNumId="70" w15:restartNumberingAfterBreak="0">
+  <w:abstractNum w:abstractNumId="71" w15:restartNumberingAfterBreak="0">
     <w:nsid w:val="6E9E67DE"/>
     <w:multiLevelType w:val="hybridMultilevel"/>
     <w:tmpl w:val="A4CE1298"/>
@@ -43376,7 +44414,7 @@
       </w:pPr>
     </w:lvl>
   </w:abstractNum>
-  <w:abstractNum w:abstractNumId="71" w15:restartNumberingAfterBreak="0">
+  <w:abstractNum w:abstractNumId="72" w15:restartNumberingAfterBreak="0">
     <w:nsid w:val="71DC54F9"/>
     <w:multiLevelType w:val="hybridMultilevel"/>
     <w:tmpl w:val="226292D8"/>
@@ -43465,7 +44503,7 @@
       </w:pPr>
     </w:lvl>
   </w:abstractNum>
-  <w:abstractNum w:abstractNumId="72" w15:restartNumberingAfterBreak="0">
+  <w:abstractNum w:abstractNumId="73" w15:restartNumberingAfterBreak="0">
     <w:nsid w:val="744B2567"/>
     <w:multiLevelType w:val="multilevel"/>
     <w:tmpl w:val="123A78E2"/>
@@ -43614,7 +44652,7 @@
       </w:rPr>
     </w:lvl>
   </w:abstractNum>
-  <w:abstractNum w:abstractNumId="73" w15:restartNumberingAfterBreak="0">
+  <w:abstractNum w:abstractNumId="74" w15:restartNumberingAfterBreak="0">
     <w:nsid w:val="779A2C50"/>
     <w:multiLevelType w:val="multilevel"/>
     <w:tmpl w:val="6324B3EE"/>
@@ -43763,7 +44801,7 @@
       </w:rPr>
     </w:lvl>
   </w:abstractNum>
-  <w:abstractNum w:abstractNumId="74" w15:restartNumberingAfterBreak="0">
+  <w:abstractNum w:abstractNumId="75" w15:restartNumberingAfterBreak="0">
     <w:nsid w:val="78E6731B"/>
     <w:multiLevelType w:val="hybridMultilevel"/>
     <w:tmpl w:val="A4CE1298"/>
@@ -43849,7 +44887,7 @@
       </w:pPr>
     </w:lvl>
   </w:abstractNum>
-  <w:abstractNum w:abstractNumId="75" w15:restartNumberingAfterBreak="0">
+  <w:abstractNum w:abstractNumId="76" w15:restartNumberingAfterBreak="0">
     <w:nsid w:val="7A863F4B"/>
     <w:multiLevelType w:val="hybridMultilevel"/>
     <w:tmpl w:val="392CC4E8"/>
@@ -43938,7 +44976,7 @@
       </w:pPr>
     </w:lvl>
   </w:abstractNum>
-  <w:abstractNum w:abstractNumId="76" w15:restartNumberingAfterBreak="0">
+  <w:abstractNum w:abstractNumId="77" w15:restartNumberingAfterBreak="0">
     <w:nsid w:val="7C1E57A3"/>
     <w:multiLevelType w:val="hybridMultilevel"/>
     <w:tmpl w:val="8D2EBE80"/>
@@ -44027,7 +45065,7 @@
       </w:pPr>
     </w:lvl>
   </w:abstractNum>
-  <w:abstractNum w:abstractNumId="77" w15:restartNumberingAfterBreak="0">
+  <w:abstractNum w:abstractNumId="78" w15:restartNumberingAfterBreak="0">
     <w:nsid w:val="7C523C51"/>
     <w:multiLevelType w:val="multilevel"/>
     <w:tmpl w:val="77C089FE"/>
@@ -44176,7 +45214,7 @@
       </w:rPr>
     </w:lvl>
   </w:abstractNum>
-  <w:abstractNum w:abstractNumId="78" w15:restartNumberingAfterBreak="0">
+  <w:abstractNum w:abstractNumId="79" w15:restartNumberingAfterBreak="0">
     <w:nsid w:val="7E9E40AE"/>
     <w:multiLevelType w:val="multilevel"/>
     <w:tmpl w:val="20EA3D80"/>
@@ -44329,10 +45367,10 @@
     <w:abstractNumId w:val="4"/>
   </w:num>
   <w:num w:numId="2" w16cid:durableId="1467966247">
-    <w:abstractNumId w:val="72"/>
+    <w:abstractNumId w:val="73"/>
   </w:num>
   <w:num w:numId="3" w16cid:durableId="1166282318">
-    <w:abstractNumId w:val="37"/>
+    <w:abstractNumId w:val="38"/>
   </w:num>
   <w:num w:numId="4" w16cid:durableId="1012757339">
     <w:abstractNumId w:val="29"/>
@@ -44341,43 +45379,43 @@
     <w:abstractNumId w:val="32"/>
   </w:num>
   <w:num w:numId="6" w16cid:durableId="1184516080">
-    <w:abstractNumId w:val="54"/>
+    <w:abstractNumId w:val="55"/>
   </w:num>
   <w:num w:numId="7" w16cid:durableId="1714453601">
-    <w:abstractNumId w:val="42"/>
+    <w:abstractNumId w:val="43"/>
   </w:num>
   <w:num w:numId="8" w16cid:durableId="2134129814">
-    <w:abstractNumId w:val="63"/>
+    <w:abstractNumId w:val="64"/>
   </w:num>
   <w:num w:numId="9" w16cid:durableId="294063689">
-    <w:abstractNumId w:val="59"/>
+    <w:abstractNumId w:val="60"/>
   </w:num>
   <w:num w:numId="10" w16cid:durableId="2101246593">
-    <w:abstractNumId w:val="33"/>
+    <w:abstractNumId w:val="34"/>
   </w:num>
   <w:num w:numId="11" w16cid:durableId="1924487269">
-    <w:abstractNumId w:val="53"/>
+    <w:abstractNumId w:val="54"/>
   </w:num>
   <w:num w:numId="12" w16cid:durableId="165948088">
     <w:abstractNumId w:val="12"/>
   </w:num>
   <w:num w:numId="13" w16cid:durableId="909997120">
-    <w:abstractNumId w:val="49"/>
+    <w:abstractNumId w:val="50"/>
   </w:num>
   <w:num w:numId="14" w16cid:durableId="424424927">
-    <w:abstractNumId w:val="77"/>
+    <w:abstractNumId w:val="78"/>
   </w:num>
   <w:num w:numId="15" w16cid:durableId="1973517168">
     <w:abstractNumId w:val="8"/>
   </w:num>
   <w:num w:numId="16" w16cid:durableId="173149839">
-    <w:abstractNumId w:val="61"/>
+    <w:abstractNumId w:val="62"/>
   </w:num>
   <w:num w:numId="17" w16cid:durableId="1028920081">
-    <w:abstractNumId w:val="40"/>
+    <w:abstractNumId w:val="41"/>
   </w:num>
   <w:num w:numId="18" w16cid:durableId="1849441277">
-    <w:abstractNumId w:val="73"/>
+    <w:abstractNumId w:val="74"/>
   </w:num>
   <w:num w:numId="19" w16cid:durableId="1483545737">
     <w:abstractNumId w:val="31"/>
@@ -44386,10 +45424,10 @@
     <w:abstractNumId w:val="10"/>
   </w:num>
   <w:num w:numId="21" w16cid:durableId="1034698391">
-    <w:abstractNumId w:val="34"/>
+    <w:abstractNumId w:val="35"/>
   </w:num>
   <w:num w:numId="22" w16cid:durableId="979336177">
-    <w:abstractNumId w:val="35"/>
+    <w:abstractNumId w:val="36"/>
   </w:num>
   <w:num w:numId="23" w16cid:durableId="1993213259">
     <w:abstractNumId w:val="9"/>
@@ -44401,28 +45439,28 @@
     <w:abstractNumId w:val="13"/>
   </w:num>
   <w:num w:numId="26" w16cid:durableId="1297224560">
-    <w:abstractNumId w:val="68"/>
+    <w:abstractNumId w:val="69"/>
   </w:num>
   <w:num w:numId="27" w16cid:durableId="437064138">
     <w:abstractNumId w:val="5"/>
   </w:num>
   <w:num w:numId="28" w16cid:durableId="1624727250">
-    <w:abstractNumId w:val="78"/>
+    <w:abstractNumId w:val="79"/>
   </w:num>
   <w:num w:numId="29" w16cid:durableId="747115549">
-    <w:abstractNumId w:val="57"/>
+    <w:abstractNumId w:val="58"/>
   </w:num>
   <w:num w:numId="30" w16cid:durableId="983704287">
-    <w:abstractNumId w:val="46"/>
+    <w:abstractNumId w:val="47"/>
   </w:num>
   <w:num w:numId="31" w16cid:durableId="1813937136">
-    <w:abstractNumId w:val="51"/>
+    <w:abstractNumId w:val="52"/>
   </w:num>
   <w:num w:numId="32" w16cid:durableId="193006953">
-    <w:abstractNumId w:val="36"/>
+    <w:abstractNumId w:val="37"/>
   </w:num>
   <w:num w:numId="33" w16cid:durableId="507251439">
-    <w:abstractNumId w:val="56"/>
+    <w:abstractNumId w:val="57"/>
   </w:num>
   <w:num w:numId="34" w16cid:durableId="306469912">
     <w:abstractNumId w:val="22"/>
@@ -44434,19 +45472,19 @@
     <w:abstractNumId w:val="28"/>
   </w:num>
   <w:num w:numId="37" w16cid:durableId="1313874597">
-    <w:abstractNumId w:val="55"/>
+    <w:abstractNumId w:val="56"/>
   </w:num>
   <w:num w:numId="38" w16cid:durableId="1079133614">
     <w:abstractNumId w:val="20"/>
   </w:num>
   <w:num w:numId="39" w16cid:durableId="1413316283">
-    <w:abstractNumId w:val="38"/>
+    <w:abstractNumId w:val="39"/>
   </w:num>
   <w:num w:numId="40" w16cid:durableId="1432778200">
     <w:abstractNumId w:val="15"/>
   </w:num>
   <w:num w:numId="41" w16cid:durableId="1600530859">
-    <w:abstractNumId w:val="67"/>
+    <w:abstractNumId w:val="68"/>
   </w:num>
   <w:num w:numId="42" w16cid:durableId="320433362">
     <w:abstractNumId w:val="14"/>
@@ -44467,34 +45505,34 @@
     <w:abstractNumId w:val="23"/>
   </w:num>
   <w:num w:numId="48" w16cid:durableId="1612778094">
-    <w:abstractNumId w:val="52"/>
+    <w:abstractNumId w:val="53"/>
   </w:num>
   <w:num w:numId="49" w16cid:durableId="577709985">
-    <w:abstractNumId w:val="62"/>
+    <w:abstractNumId w:val="63"/>
   </w:num>
   <w:num w:numId="50" w16cid:durableId="257758312">
-    <w:abstractNumId w:val="41"/>
+    <w:abstractNumId w:val="42"/>
   </w:num>
   <w:num w:numId="51" w16cid:durableId="917710813">
-    <w:abstractNumId w:val="43"/>
+    <w:abstractNumId w:val="44"/>
   </w:num>
   <w:num w:numId="52" w16cid:durableId="231963619">
+    <w:abstractNumId w:val="71"/>
+  </w:num>
+  <w:num w:numId="53" w16cid:durableId="689183527">
+    <w:abstractNumId w:val="75"/>
+  </w:num>
+  <w:num w:numId="54" w16cid:durableId="444540521">
+    <w:abstractNumId w:val="49"/>
+  </w:num>
+  <w:num w:numId="55" w16cid:durableId="489952178">
+    <w:abstractNumId w:val="51"/>
+  </w:num>
+  <w:num w:numId="56" w16cid:durableId="1638876101">
     <w:abstractNumId w:val="70"/>
   </w:num>
-  <w:num w:numId="53" w16cid:durableId="689183527">
-    <w:abstractNumId w:val="74"/>
-  </w:num>
-  <w:num w:numId="54" w16cid:durableId="444540521">
+  <w:num w:numId="57" w16cid:durableId="1206259897">
     <w:abstractNumId w:val="48"/>
-  </w:num>
-  <w:num w:numId="55" w16cid:durableId="489952178">
-    <w:abstractNumId w:val="50"/>
-  </w:num>
-  <w:num w:numId="56" w16cid:durableId="1638876101">
-    <w:abstractNumId w:val="69"/>
-  </w:num>
-  <w:num w:numId="57" w16cid:durableId="1206259897">
-    <w:abstractNumId w:val="47"/>
   </w:num>
   <w:num w:numId="58" w16cid:durableId="1127815079">
     <w:abstractNumId w:val="1"/>
@@ -44503,19 +45541,19 @@
     <w:abstractNumId w:val="3"/>
   </w:num>
   <w:num w:numId="60" w16cid:durableId="206647145">
-    <w:abstractNumId w:val="64"/>
+    <w:abstractNumId w:val="65"/>
   </w:num>
   <w:num w:numId="61" w16cid:durableId="1367869735">
-    <w:abstractNumId w:val="66"/>
+    <w:abstractNumId w:val="67"/>
   </w:num>
   <w:num w:numId="62" w16cid:durableId="1765615035">
-    <w:abstractNumId w:val="39"/>
+    <w:abstractNumId w:val="40"/>
   </w:num>
   <w:num w:numId="63" w16cid:durableId="1850825836">
     <w:abstractNumId w:val="6"/>
   </w:num>
   <w:num w:numId="64" w16cid:durableId="770929789">
-    <w:abstractNumId w:val="60"/>
+    <w:abstractNumId w:val="61"/>
   </w:num>
   <w:num w:numId="65" w16cid:durableId="1996570767">
     <w:abstractNumId w:val="7"/>
@@ -44527,40 +45565,43 @@
     <w:abstractNumId w:val="0"/>
   </w:num>
   <w:num w:numId="68" w16cid:durableId="1338575631">
-    <w:abstractNumId w:val="45"/>
+    <w:abstractNumId w:val="46"/>
   </w:num>
   <w:num w:numId="69" w16cid:durableId="1800344038">
     <w:abstractNumId w:val="24"/>
   </w:num>
   <w:num w:numId="70" w16cid:durableId="636032471">
-    <w:abstractNumId w:val="65"/>
+    <w:abstractNumId w:val="66"/>
   </w:num>
   <w:num w:numId="71" w16cid:durableId="2113354465">
-    <w:abstractNumId w:val="75"/>
+    <w:abstractNumId w:val="76"/>
   </w:num>
   <w:num w:numId="72" w16cid:durableId="1745370195">
     <w:abstractNumId w:val="16"/>
   </w:num>
   <w:num w:numId="73" w16cid:durableId="283973951">
-    <w:abstractNumId w:val="71"/>
+    <w:abstractNumId w:val="72"/>
   </w:num>
   <w:num w:numId="74" w16cid:durableId="797914345">
     <w:abstractNumId w:val="18"/>
   </w:num>
   <w:num w:numId="75" w16cid:durableId="1694843434">
-    <w:abstractNumId w:val="76"/>
+    <w:abstractNumId w:val="77"/>
   </w:num>
   <w:num w:numId="76" w16cid:durableId="435372684">
-    <w:abstractNumId w:val="44"/>
+    <w:abstractNumId w:val="45"/>
   </w:num>
   <w:num w:numId="77" w16cid:durableId="1736245256">
     <w:abstractNumId w:val="27"/>
   </w:num>
   <w:num w:numId="78" w16cid:durableId="822427209">
-    <w:abstractNumId w:val="58"/>
+    <w:abstractNumId w:val="59"/>
   </w:num>
   <w:num w:numId="79" w16cid:durableId="390615647">
     <w:abstractNumId w:val="25"/>
+  </w:num>
+  <w:num w:numId="80" w16cid:durableId="869149245">
+    <w:abstractNumId w:val="33"/>
   </w:num>
   <w:numIdMacAtCleanup w:val="64"/>
 </w:numbering>
@@ -44966,7 +46007,7 @@
   <w:style w:type="paragraph" w:default="1" w:styleId="Normale">
     <w:name w:val="Normal"/>
     <w:qFormat/>
-    <w:rsid w:val="007A339C"/>
+    <w:rsid w:val="00B819F1"/>
     <w:pPr>
       <w:widowControl w:val="0"/>
       <w:suppressAutoHyphens/>
@@ -45002,6 +46043,7 @@
   <w:style w:type="character" w:default="1" w:styleId="Carpredefinitoparagrafo">
     <w:name w:val="Default Paragraph Font"/>
     <w:uiPriority w:val="1"/>
+    <w:semiHidden/>
     <w:unhideWhenUsed/>
   </w:style>
   <w:style w:type="table" w:default="1" w:styleId="Tabellanormale">

</xml_diff>